<commit_message>
Test di dalam Test
</commit_message>
<xml_diff>
--- a/JAVA UNIT TEST.docx
+++ b/JAVA UNIT TEST.docx
@@ -127,6 +127,7 @@
         <w:t xml:space="preserve"> </w:t>
       </w:r>
       <w:proofErr w:type="spellStart"/>
+      <w:proofErr w:type="gramStart"/>
       <w:r>
         <w:rPr>
           <w:rFonts w:asciiTheme="minorHAnsi" w:hAnsiTheme="minorHAnsi" w:cstheme="minorHAnsi"/>
@@ -144,7 +145,17 @@
           <w:sz w:val="22"/>
           <w:szCs w:val="22"/>
         </w:rPr>
-        <w:t xml:space="preserve">  ##</w:t>
+        <w:t xml:space="preserve">  #</w:t>
+      </w:r>
+      <w:proofErr w:type="gramEnd"/>
+      <w:r>
+        <w:rPr>
+          <w:rFonts w:asciiTheme="minorHAnsi" w:hAnsiTheme="minorHAnsi" w:cstheme="minorHAnsi"/>
+          <w:color w:val="000000" w:themeColor="text1"/>
+          <w:sz w:val="22"/>
+          <w:szCs w:val="22"/>
+        </w:rPr>
+        <w:t>#</w:t>
       </w:r>
     </w:p>
     <w:p>
@@ -413,23 +424,23 @@
           <w:rFonts w:cstheme="minorHAnsi"/>
           <w:color w:val="000000" w:themeColor="text1"/>
         </w:rPr>
-        <w:t xml:space="preserve">Unit test : testing yang </w:t>
-      </w:r>
-      <w:proofErr w:type="spellStart"/>
+        <w:t xml:space="preserve">Unit </w:t>
+      </w:r>
+      <w:proofErr w:type="gramStart"/>
       <w:r>
         <w:rPr>
           <w:rFonts w:cstheme="minorHAnsi"/>
           <w:color w:val="000000" w:themeColor="text1"/>
         </w:rPr>
-        <w:t>harusnya</w:t>
-      </w:r>
-      <w:proofErr w:type="spellEnd"/>
+        <w:t>test :</w:t>
+      </w:r>
+      <w:proofErr w:type="gramEnd"/>
       <w:r>
         <w:rPr>
           <w:rFonts w:cstheme="minorHAnsi"/>
           <w:color w:val="000000" w:themeColor="text1"/>
         </w:rPr>
-        <w:t xml:space="preserve"> </w:t>
+        <w:t xml:space="preserve"> testing yang </w:t>
       </w:r>
       <w:proofErr w:type="spellStart"/>
       <w:r>
@@ -437,7 +448,7 @@
           <w:rFonts w:cstheme="minorHAnsi"/>
           <w:color w:val="000000" w:themeColor="text1"/>
         </w:rPr>
-        <w:t>dibuta</w:t>
+        <w:t>harusnya</w:t>
       </w:r>
       <w:proofErr w:type="spellEnd"/>
       <w:r>
@@ -453,7 +464,7 @@
           <w:rFonts w:cstheme="minorHAnsi"/>
           <w:color w:val="000000" w:themeColor="text1"/>
         </w:rPr>
-        <w:t>sebanyak-banyaknya</w:t>
+        <w:t>dibuta</w:t>
       </w:r>
       <w:proofErr w:type="spellEnd"/>
       <w:r>
@@ -461,7 +472,7 @@
           <w:rFonts w:cstheme="minorHAnsi"/>
           <w:color w:val="000000" w:themeColor="text1"/>
         </w:rPr>
-        <w:t xml:space="preserve"> , yang </w:t>
+        <w:t xml:space="preserve"> </w:t>
       </w:r>
       <w:proofErr w:type="spellStart"/>
       <w:r>
@@ -469,7 +480,7 @@
           <w:rFonts w:cstheme="minorHAnsi"/>
           <w:color w:val="000000" w:themeColor="text1"/>
         </w:rPr>
-        <w:t>cepat</w:t>
+        <w:t>sebanyak-banyaknya</w:t>
       </w:r>
       <w:proofErr w:type="spellEnd"/>
       <w:r>
@@ -477,7 +488,7 @@
           <w:rFonts w:cstheme="minorHAnsi"/>
           <w:color w:val="000000" w:themeColor="text1"/>
         </w:rPr>
-        <w:t xml:space="preserve"> dan </w:t>
+        <w:t xml:space="preserve"> , yang </w:t>
       </w:r>
       <w:proofErr w:type="spellStart"/>
       <w:r>
@@ -485,152 +496,186 @@
           <w:rFonts w:cstheme="minorHAnsi"/>
           <w:color w:val="000000" w:themeColor="text1"/>
         </w:rPr>
-        <w:t>murah</w:t>
-      </w:r>
-      <w:proofErr w:type="spellEnd"/>
-    </w:p>
-    <w:p>
-      <w:pPr>
-        <w:spacing w:after="0"/>
+        <w:t>cepat</w:t>
+      </w:r>
+      <w:proofErr w:type="spellEnd"/>
+      <w:r>
         <w:rPr>
           <w:rFonts w:cstheme="minorHAnsi"/>
           <w:color w:val="000000" w:themeColor="text1"/>
         </w:rPr>
-      </w:pPr>
+        <w:t xml:space="preserve"> dan </w:t>
+      </w:r>
+      <w:proofErr w:type="spellStart"/>
       <w:r>
         <w:rPr>
           <w:rFonts w:cstheme="minorHAnsi"/>
           <w:color w:val="000000" w:themeColor="text1"/>
         </w:rPr>
-        <w:t xml:space="preserve">Service : testing </w:t>
-      </w:r>
-      <w:proofErr w:type="spellStart"/>
-      <w:r>
+        <w:t>murah</w:t>
+      </w:r>
+      <w:proofErr w:type="spellEnd"/>
+    </w:p>
+    <w:p>
+      <w:pPr>
+        <w:spacing w:after="0"/>
         <w:rPr>
           <w:rFonts w:cstheme="minorHAnsi"/>
           <w:color w:val="000000" w:themeColor="text1"/>
         </w:rPr>
-        <w:t>pertengahan</w:t>
-      </w:r>
-      <w:proofErr w:type="spellEnd"/>
+      </w:pPr>
+      <w:proofErr w:type="gramStart"/>
       <w:r>
         <w:rPr>
           <w:rFonts w:cstheme="minorHAnsi"/>
           <w:color w:val="000000" w:themeColor="text1"/>
         </w:rPr>
-        <w:t xml:space="preserve"> </w:t>
-      </w:r>
-      <w:proofErr w:type="spellStart"/>
+        <w:t>Service :</w:t>
+      </w:r>
+      <w:proofErr w:type="gramEnd"/>
       <w:r>
         <w:rPr>
           <w:rFonts w:cstheme="minorHAnsi"/>
           <w:color w:val="000000" w:themeColor="text1"/>
         </w:rPr>
-        <w:t>tidak</w:t>
-      </w:r>
-      <w:proofErr w:type="spellEnd"/>
+        <w:t xml:space="preserve"> testing </w:t>
+      </w:r>
+      <w:proofErr w:type="spellStart"/>
       <w:r>
         <w:rPr>
           <w:rFonts w:cstheme="minorHAnsi"/>
           <w:color w:val="000000" w:themeColor="text1"/>
         </w:rPr>
-        <w:t xml:space="preserve"> </w:t>
-      </w:r>
-      <w:proofErr w:type="spellStart"/>
+        <w:t>pertengahan</w:t>
+      </w:r>
+      <w:proofErr w:type="spellEnd"/>
       <w:r>
         <w:rPr>
           <w:rFonts w:cstheme="minorHAnsi"/>
           <w:color w:val="000000" w:themeColor="text1"/>
         </w:rPr>
-        <w:t>murah</w:t>
-      </w:r>
-      <w:proofErr w:type="spellEnd"/>
+        <w:t xml:space="preserve"> </w:t>
+      </w:r>
+      <w:proofErr w:type="spellStart"/>
       <w:r>
         <w:rPr>
           <w:rFonts w:cstheme="minorHAnsi"/>
           <w:color w:val="000000" w:themeColor="text1"/>
         </w:rPr>
-        <w:t xml:space="preserve"> </w:t>
-      </w:r>
-      <w:proofErr w:type="spellStart"/>
+        <w:t>tidak</w:t>
+      </w:r>
+      <w:proofErr w:type="spellEnd"/>
       <w:r>
         <w:rPr>
           <w:rFonts w:cstheme="minorHAnsi"/>
           <w:color w:val="000000" w:themeColor="text1"/>
         </w:rPr>
-        <w:t>banget</w:t>
-      </w:r>
-      <w:proofErr w:type="spellEnd"/>
+        <w:t xml:space="preserve"> </w:t>
+      </w:r>
+      <w:proofErr w:type="spellStart"/>
       <w:r>
         <w:rPr>
           <w:rFonts w:cstheme="minorHAnsi"/>
           <w:color w:val="000000" w:themeColor="text1"/>
         </w:rPr>
-        <w:t xml:space="preserve">, </w:t>
-      </w:r>
-      <w:proofErr w:type="spellStart"/>
+        <w:t>murah</w:t>
+      </w:r>
+      <w:proofErr w:type="spellEnd"/>
       <w:r>
         <w:rPr>
           <w:rFonts w:cstheme="minorHAnsi"/>
           <w:color w:val="000000" w:themeColor="text1"/>
         </w:rPr>
-        <w:t>tidak</w:t>
-      </w:r>
-      <w:proofErr w:type="spellEnd"/>
+        <w:t xml:space="preserve"> </w:t>
+      </w:r>
+      <w:proofErr w:type="spellStart"/>
       <w:r>
         <w:rPr>
           <w:rFonts w:cstheme="minorHAnsi"/>
           <w:color w:val="000000" w:themeColor="text1"/>
         </w:rPr>
-        <w:t xml:space="preserve"> </w:t>
-      </w:r>
-      <w:proofErr w:type="spellStart"/>
+        <w:t>banget</w:t>
+      </w:r>
+      <w:proofErr w:type="spellEnd"/>
       <w:r>
         <w:rPr>
           <w:rFonts w:cstheme="minorHAnsi"/>
           <w:color w:val="000000" w:themeColor="text1"/>
         </w:rPr>
-        <w:t>lambat</w:t>
-      </w:r>
-      <w:proofErr w:type="spellEnd"/>
+        <w:t xml:space="preserve">, </w:t>
+      </w:r>
+      <w:proofErr w:type="spellStart"/>
       <w:r>
         <w:rPr>
           <w:rFonts w:cstheme="minorHAnsi"/>
           <w:color w:val="000000" w:themeColor="text1"/>
         </w:rPr>
-        <w:t xml:space="preserve"> </w:t>
-      </w:r>
-      <w:proofErr w:type="spellStart"/>
+        <w:t>tidak</w:t>
+      </w:r>
+      <w:proofErr w:type="spellEnd"/>
       <w:r>
         <w:rPr>
           <w:rFonts w:cstheme="minorHAnsi"/>
           <w:color w:val="000000" w:themeColor="text1"/>
         </w:rPr>
-        <w:t>banget</w:t>
-      </w:r>
-      <w:proofErr w:type="spellEnd"/>
+        <w:t xml:space="preserve"> </w:t>
+      </w:r>
+      <w:proofErr w:type="spellStart"/>
       <w:r>
         <w:rPr>
           <w:rFonts w:cstheme="minorHAnsi"/>
           <w:color w:val="000000" w:themeColor="text1"/>
         </w:rPr>
-        <w:t xml:space="preserve"> juga</w:t>
-      </w:r>
-    </w:p>
-    <w:p>
-      <w:pPr>
-        <w:spacing w:after="0"/>
+        <w:t>lambat</w:t>
+      </w:r>
+      <w:proofErr w:type="spellEnd"/>
+      <w:r>
         <w:rPr>
           <w:rFonts w:cstheme="minorHAnsi"/>
           <w:color w:val="000000" w:themeColor="text1"/>
         </w:rPr>
-      </w:pPr>
+        <w:t xml:space="preserve"> </w:t>
+      </w:r>
+      <w:proofErr w:type="spellStart"/>
       <w:r>
         <w:rPr>
           <w:rFonts w:cstheme="minorHAnsi"/>
           <w:color w:val="000000" w:themeColor="text1"/>
         </w:rPr>
-        <w:t xml:space="preserve">UI : paling </w:t>
+        <w:t>banget</w:t>
+      </w:r>
+      <w:proofErr w:type="spellEnd"/>
+      <w:r>
+        <w:rPr>
+          <w:rFonts w:cstheme="minorHAnsi"/>
+          <w:color w:val="000000" w:themeColor="text1"/>
+        </w:rPr>
+        <w:t xml:space="preserve"> juga</w:t>
+      </w:r>
+    </w:p>
+    <w:p>
+      <w:pPr>
+        <w:spacing w:after="0"/>
+        <w:rPr>
+          <w:rFonts w:cstheme="minorHAnsi"/>
+          <w:color w:val="000000" w:themeColor="text1"/>
+        </w:rPr>
+      </w:pPr>
+      <w:proofErr w:type="gramStart"/>
+      <w:r>
+        <w:rPr>
+          <w:rFonts w:cstheme="minorHAnsi"/>
+          <w:color w:val="000000" w:themeColor="text1"/>
+        </w:rPr>
+        <w:t>UI :</w:t>
+      </w:r>
+      <w:proofErr w:type="gramEnd"/>
+      <w:r>
+        <w:rPr>
+          <w:rFonts w:cstheme="minorHAnsi"/>
+          <w:color w:val="000000" w:themeColor="text1"/>
+        </w:rPr>
+        <w:t xml:space="preserve"> paling </w:t>
       </w:r>
       <w:proofErr w:type="spellStart"/>
       <w:r>
@@ -923,8 +968,9 @@
           <w:sz w:val="22"/>
           <w:szCs w:val="22"/>
         </w:rPr>
-        <w:t>Unit Test</w:t>
-      </w:r>
+        <w:t xml:space="preserve">Unit </w:t>
+      </w:r>
+      <w:proofErr w:type="gramStart"/>
       <w:r>
         <w:rPr>
           <w:rFonts w:asciiTheme="minorHAnsi" w:hAnsiTheme="minorHAnsi" w:cstheme="minorHAnsi"/>
@@ -932,7 +978,26 @@
           <w:sz w:val="22"/>
           <w:szCs w:val="22"/>
         </w:rPr>
-        <w:t xml:space="preserve">  ##</w:t>
+        <w:t>Test</w:t>
+      </w:r>
+      <w:r>
+        <w:rPr>
+          <w:rFonts w:asciiTheme="minorHAnsi" w:hAnsiTheme="minorHAnsi" w:cstheme="minorHAnsi"/>
+          <w:color w:val="000000" w:themeColor="text1"/>
+          <w:sz w:val="22"/>
+          <w:szCs w:val="22"/>
+        </w:rPr>
+        <w:t xml:space="preserve">  #</w:t>
+      </w:r>
+      <w:proofErr w:type="gramEnd"/>
+      <w:r>
+        <w:rPr>
+          <w:rFonts w:asciiTheme="minorHAnsi" w:hAnsiTheme="minorHAnsi" w:cstheme="minorHAnsi"/>
+          <w:color w:val="000000" w:themeColor="text1"/>
+          <w:sz w:val="22"/>
+          <w:szCs w:val="22"/>
+        </w:rPr>
+        <w:t>#</w:t>
       </w:r>
     </w:p>
     <w:p>
@@ -1546,10 +1611,12 @@
         <w:t xml:space="preserve"> </w:t>
       </w:r>
       <w:proofErr w:type="spellStart"/>
+      <w:proofErr w:type="gramStart"/>
       <w:r>
         <w:t>archetype:generate</w:t>
       </w:r>
       <w:proofErr w:type="spellEnd"/>
+      <w:proofErr w:type="gramEnd"/>
     </w:p>
     <w:p>
       <w:pPr>
@@ -1585,6 +1652,7 @@
         <w:t xml:space="preserve"> </w:t>
       </w:r>
       <w:proofErr w:type="spellStart"/>
+      <w:proofErr w:type="gramStart"/>
       <w:r>
         <w:rPr>
           <w:i/>
@@ -1592,6 +1660,7 @@
         </w:rPr>
         <w:t>org.maven</w:t>
       </w:r>
+      <w:proofErr w:type="gramEnd"/>
       <w:r>
         <w:rPr>
           <w:i/>
@@ -1847,7 +1916,15 @@
       </w:r>
       <w:proofErr w:type="spellEnd"/>
       <w:r>
-        <w:t xml:space="preserve"> package project , </w:t>
+        <w:t xml:space="preserve"> package </w:t>
+      </w:r>
+      <w:proofErr w:type="gramStart"/>
+      <w:r>
+        <w:t>project ,</w:t>
+      </w:r>
+      <w:proofErr w:type="gramEnd"/>
+      <w:r>
+        <w:t xml:space="preserve"> </w:t>
       </w:r>
       <w:proofErr w:type="spellStart"/>
       <w:r>
@@ -3091,8 +3168,13 @@
       <w:pPr>
         <w:spacing w:after="0"/>
       </w:pPr>
-      <w:r>
-        <w:t xml:space="preserve">Assertions juga </w:t>
+      <w:proofErr w:type="gramStart"/>
+      <w:r>
+        <w:t>Assertions</w:t>
+      </w:r>
+      <w:proofErr w:type="gramEnd"/>
+      <w:r>
+        <w:t xml:space="preserve"> juga </w:t>
       </w:r>
       <w:proofErr w:type="spellStart"/>
       <w:r>
@@ -8467,7 +8549,15 @@
       </w:r>
       <w:proofErr w:type="spellEnd"/>
       <w:r>
-        <w:t xml:space="preserve"> object  unit test </w:t>
+        <w:t xml:space="preserve"> </w:t>
+      </w:r>
+      <w:proofErr w:type="gramStart"/>
+      <w:r>
+        <w:t>object  unit</w:t>
+      </w:r>
+      <w:proofErr w:type="gramEnd"/>
+      <w:r>
+        <w:t xml:space="preserve"> test </w:t>
       </w:r>
       <w:proofErr w:type="spellStart"/>
       <w:r>
@@ -8832,14 +8922,592 @@
       </w:r>
     </w:p>
     <w:p>
+      <w:r>
+        <w:t xml:space="preserve">## </w:t>
+      </w:r>
+      <w:proofErr w:type="spellStart"/>
+      <w:r>
+        <w:t>Keuntungan</w:t>
+      </w:r>
+      <w:proofErr w:type="spellEnd"/>
+      <w:r>
+        <w:t xml:space="preserve"> Instance Per Class ##</w:t>
+      </w:r>
+    </w:p>
+    <w:p>
+      <w:r>
+        <w:t xml:space="preserve">Salah </w:t>
+      </w:r>
+      <w:proofErr w:type="spellStart"/>
+      <w:r>
+        <w:t>satu</w:t>
+      </w:r>
+      <w:proofErr w:type="spellEnd"/>
+      <w:r>
+        <w:t xml:space="preserve"> </w:t>
+      </w:r>
+      <w:proofErr w:type="spellStart"/>
+      <w:r>
+        <w:t>keuntungan</w:t>
+      </w:r>
+      <w:proofErr w:type="spellEnd"/>
+      <w:r>
+        <w:t xml:space="preserve"> </w:t>
+      </w:r>
+      <w:proofErr w:type="spellStart"/>
+      <w:r>
+        <w:t>saat</w:t>
+      </w:r>
+      <w:proofErr w:type="spellEnd"/>
+      <w:r>
+        <w:t xml:space="preserve"> </w:t>
+      </w:r>
+      <w:proofErr w:type="spellStart"/>
+      <w:r>
+        <w:t>menggunakan</w:t>
+      </w:r>
+      <w:proofErr w:type="spellEnd"/>
+      <w:r>
+        <w:t xml:space="preserve"> </w:t>
+      </w:r>
+      <w:proofErr w:type="spellStart"/>
+      <w:r>
+        <w:t>Lifecycle.PER_CLASS</w:t>
+      </w:r>
+      <w:proofErr w:type="spellEnd"/>
+      <w:r>
+        <w:t xml:space="preserve"> </w:t>
+      </w:r>
+      <w:proofErr w:type="spellStart"/>
+      <w:r>
+        <w:t>adalah</w:t>
+      </w:r>
+      <w:proofErr w:type="spellEnd"/>
+      <w:r>
+        <w:t xml:space="preserve">, kitab isa </w:t>
+      </w:r>
+      <w:proofErr w:type="spellStart"/>
+      <w:r>
+        <w:t>menggunakan</w:t>
+      </w:r>
+      <w:proofErr w:type="spellEnd"/>
+      <w:r>
+        <w:t xml:space="preserve"> @BeforeAll dan @AfterAll di method </w:t>
+      </w:r>
+      <w:proofErr w:type="spellStart"/>
+      <w:r>
+        <w:t>biasa</w:t>
+      </w:r>
+      <w:proofErr w:type="spellEnd"/>
+      <w:r>
+        <w:t xml:space="preserve">, </w:t>
+      </w:r>
+      <w:proofErr w:type="spellStart"/>
+      <w:r>
+        <w:t>tidak</w:t>
+      </w:r>
+      <w:proofErr w:type="spellEnd"/>
+      <w:r>
+        <w:t xml:space="preserve"> </w:t>
+      </w:r>
+      <w:proofErr w:type="spellStart"/>
+      <w:r>
+        <w:t>harus</w:t>
+      </w:r>
+      <w:proofErr w:type="spellEnd"/>
+      <w:r>
+        <w:t xml:space="preserve"> </w:t>
+      </w:r>
+      <w:proofErr w:type="spellStart"/>
+      <w:r>
+        <w:t>menggunakan</w:t>
+      </w:r>
+      <w:proofErr w:type="spellEnd"/>
+      <w:r>
+        <w:t xml:space="preserve"> function object / static</w:t>
+      </w:r>
+    </w:p>
+    <w:p>
+      <w:pPr>
+        <w:pStyle w:val="Heading2"/>
+        <w:rPr>
+          <w:rFonts w:asciiTheme="minorHAnsi" w:hAnsiTheme="minorHAnsi" w:cstheme="minorHAnsi"/>
+          <w:b/>
+          <w:bCs/>
+          <w:color w:val="4472C4" w:themeColor="accent1"/>
+          <w:sz w:val="28"/>
+          <w:szCs w:val="28"/>
+        </w:rPr>
+      </w:pPr>
+      <w:r>
+        <w:rPr>
+          <w:rFonts w:asciiTheme="minorHAnsi" w:hAnsiTheme="minorHAnsi" w:cstheme="minorHAnsi"/>
+          <w:b/>
+          <w:bCs/>
+          <w:color w:val="4472C4" w:themeColor="accent1"/>
+          <w:sz w:val="28"/>
+          <w:szCs w:val="28"/>
+        </w:rPr>
+        <w:t xml:space="preserve">Test di </w:t>
+      </w:r>
+      <w:proofErr w:type="spellStart"/>
+      <w:r>
+        <w:rPr>
+          <w:rFonts w:asciiTheme="minorHAnsi" w:hAnsiTheme="minorHAnsi" w:cstheme="minorHAnsi"/>
+          <w:b/>
+          <w:bCs/>
+          <w:color w:val="4472C4" w:themeColor="accent1"/>
+          <w:sz w:val="28"/>
+          <w:szCs w:val="28"/>
+        </w:rPr>
+        <w:t>dalam</w:t>
+      </w:r>
+      <w:proofErr w:type="spellEnd"/>
+      <w:r>
+        <w:rPr>
+          <w:rFonts w:asciiTheme="minorHAnsi" w:hAnsiTheme="minorHAnsi" w:cstheme="minorHAnsi"/>
+          <w:b/>
+          <w:bCs/>
+          <w:color w:val="4472C4" w:themeColor="accent1"/>
+          <w:sz w:val="28"/>
+          <w:szCs w:val="28"/>
+        </w:rPr>
+        <w:t xml:space="preserve"> </w:t>
+      </w:r>
+      <w:r>
+        <w:rPr>
+          <w:rFonts w:asciiTheme="minorHAnsi" w:hAnsiTheme="minorHAnsi" w:cstheme="minorHAnsi"/>
+          <w:b/>
+          <w:bCs/>
+          <w:color w:val="4472C4" w:themeColor="accent1"/>
+          <w:sz w:val="28"/>
+          <w:szCs w:val="28"/>
+        </w:rPr>
+        <w:t>Test</w:t>
+      </w:r>
+    </w:p>
+    <w:p>
       <w:pPr>
         <w:pStyle w:val="ListParagraph"/>
         <w:numPr>
           <w:ilvl w:val="0"/>
-          <w:numId w:val="25"/>
+          <w:numId w:val="26"/>
         </w:numPr>
       </w:pPr>
-    </w:p>
+      <w:proofErr w:type="spellStart"/>
+      <w:r>
+        <w:t>Saat</w:t>
+      </w:r>
+      <w:proofErr w:type="spellEnd"/>
+      <w:r>
+        <w:t xml:space="preserve"> </w:t>
+      </w:r>
+      <w:proofErr w:type="spellStart"/>
+      <w:r>
+        <w:t>membuat</w:t>
+      </w:r>
+      <w:proofErr w:type="spellEnd"/>
+      <w:r>
+        <w:t xml:space="preserve"> unit test, </w:t>
+      </w:r>
+      <w:proofErr w:type="spellStart"/>
+      <w:r>
+        <w:t>ada</w:t>
+      </w:r>
+      <w:proofErr w:type="spellEnd"/>
+      <w:r>
+        <w:t xml:space="preserve"> </w:t>
+      </w:r>
+      <w:proofErr w:type="spellStart"/>
+      <w:r>
+        <w:t>baiknya</w:t>
+      </w:r>
+      <w:proofErr w:type="spellEnd"/>
+      <w:r>
+        <w:t xml:space="preserve"> </w:t>
+      </w:r>
+      <w:proofErr w:type="spellStart"/>
+      <w:r>
+        <w:t>ukuran</w:t>
+      </w:r>
+      <w:proofErr w:type="spellEnd"/>
+      <w:r>
+        <w:t xml:space="preserve"> test class </w:t>
+      </w:r>
+      <w:proofErr w:type="spellStart"/>
+      <w:r>
+        <w:t>nya</w:t>
+      </w:r>
+      <w:proofErr w:type="spellEnd"/>
+      <w:r>
+        <w:t xml:space="preserve"> </w:t>
+      </w:r>
+      <w:proofErr w:type="spellStart"/>
+      <w:r>
+        <w:t>tidak</w:t>
+      </w:r>
+      <w:proofErr w:type="spellEnd"/>
+      <w:r>
+        <w:t xml:space="preserve"> </w:t>
+      </w:r>
+      <w:proofErr w:type="spellStart"/>
+      <w:r>
+        <w:t>terlalu</w:t>
+      </w:r>
+      <w:proofErr w:type="spellEnd"/>
+      <w:r>
+        <w:t xml:space="preserve"> </w:t>
+      </w:r>
+      <w:proofErr w:type="spellStart"/>
+      <w:r>
+        <w:t>besar</w:t>
+      </w:r>
+      <w:proofErr w:type="spellEnd"/>
+      <w:r>
+        <w:t xml:space="preserve">, </w:t>
+      </w:r>
+      <w:proofErr w:type="spellStart"/>
+      <w:r>
+        <w:t>karena</w:t>
+      </w:r>
+      <w:proofErr w:type="spellEnd"/>
+      <w:r>
+        <w:t xml:space="preserve"> </w:t>
+      </w:r>
+      <w:proofErr w:type="spellStart"/>
+      <w:r>
+        <w:t>akan</w:t>
+      </w:r>
+      <w:proofErr w:type="spellEnd"/>
+      <w:r>
+        <w:t xml:space="preserve"> </w:t>
+      </w:r>
+      <w:proofErr w:type="spellStart"/>
+      <w:r>
+        <w:t>sulit</w:t>
+      </w:r>
+      <w:proofErr w:type="spellEnd"/>
+      <w:r>
+        <w:t xml:space="preserve"> </w:t>
+      </w:r>
+      <w:proofErr w:type="spellStart"/>
+      <w:r>
+        <w:t>dibaca</w:t>
+      </w:r>
+      <w:proofErr w:type="spellEnd"/>
+      <w:r>
+        <w:t xml:space="preserve"> dan </w:t>
+      </w:r>
+      <w:proofErr w:type="spellStart"/>
+      <w:r>
+        <w:t>dimengerti</w:t>
+      </w:r>
+      <w:proofErr w:type="spellEnd"/>
+    </w:p>
+    <w:p>
+      <w:pPr>
+        <w:pStyle w:val="ListParagraph"/>
+        <w:numPr>
+          <w:ilvl w:val="0"/>
+          <w:numId w:val="26"/>
+        </w:numPr>
+      </w:pPr>
+      <w:r>
+        <w:t xml:space="preserve">Jika test class </w:t>
+      </w:r>
+      <w:proofErr w:type="spellStart"/>
+      <w:r>
+        <w:t>sudah</w:t>
+      </w:r>
+      <w:proofErr w:type="spellEnd"/>
+      <w:r>
+        <w:t xml:space="preserve"> </w:t>
+      </w:r>
+      <w:proofErr w:type="spellStart"/>
+      <w:r>
+        <w:t>semakin</w:t>
+      </w:r>
+      <w:proofErr w:type="spellEnd"/>
+      <w:r>
+        <w:t xml:space="preserve"> </w:t>
+      </w:r>
+      <w:proofErr w:type="spellStart"/>
+      <w:r>
+        <w:t>besar</w:t>
+      </w:r>
+      <w:proofErr w:type="spellEnd"/>
+      <w:r>
+        <w:t xml:space="preserve">, </w:t>
+      </w:r>
+      <w:proofErr w:type="spellStart"/>
+      <w:r>
+        <w:t>ada</w:t>
+      </w:r>
+      <w:proofErr w:type="spellEnd"/>
+      <w:r>
+        <w:t xml:space="preserve"> </w:t>
+      </w:r>
+      <w:proofErr w:type="spellStart"/>
+      <w:r>
+        <w:t>baiknya</w:t>
+      </w:r>
+      <w:proofErr w:type="spellEnd"/>
+      <w:r>
+        <w:t xml:space="preserve"> </w:t>
+      </w:r>
+      <w:proofErr w:type="spellStart"/>
+      <w:r>
+        <w:t>kita</w:t>
+      </w:r>
+      <w:proofErr w:type="spellEnd"/>
+      <w:r>
+        <w:t xml:space="preserve"> </w:t>
+      </w:r>
+      <w:proofErr w:type="spellStart"/>
+      <w:r>
+        <w:t>pecah</w:t>
+      </w:r>
+      <w:proofErr w:type="spellEnd"/>
+      <w:r>
+        <w:t xml:space="preserve"> </w:t>
+      </w:r>
+      <w:proofErr w:type="spellStart"/>
+      <w:r>
+        <w:t>menjadi</w:t>
+      </w:r>
+      <w:proofErr w:type="spellEnd"/>
+      <w:r>
+        <w:t xml:space="preserve"> </w:t>
+      </w:r>
+      <w:proofErr w:type="spellStart"/>
+      <w:r>
+        <w:t>beberapa</w:t>
+      </w:r>
+      <w:proofErr w:type="spellEnd"/>
+      <w:r>
+        <w:t xml:space="preserve"> test class, </w:t>
+      </w:r>
+      <w:proofErr w:type="spellStart"/>
+      <w:r>
+        <w:t>lalu</w:t>
+      </w:r>
+      <w:proofErr w:type="spellEnd"/>
+      <w:r>
+        <w:t xml:space="preserve"> </w:t>
+      </w:r>
+      <w:proofErr w:type="spellStart"/>
+      <w:r>
+        <w:t>kita</w:t>
+      </w:r>
+      <w:proofErr w:type="spellEnd"/>
+      <w:r>
+        <w:t xml:space="preserve"> grouping </w:t>
+      </w:r>
+      <w:proofErr w:type="spellStart"/>
+      <w:r>
+        <w:t>sesuai</w:t>
+      </w:r>
+      <w:proofErr w:type="spellEnd"/>
+      <w:r>
+        <w:t xml:space="preserve"> </w:t>
+      </w:r>
+      <w:proofErr w:type="spellStart"/>
+      <w:r>
+        <w:t>dengan</w:t>
+      </w:r>
+      <w:proofErr w:type="spellEnd"/>
+      <w:r>
+        <w:t xml:space="preserve"> </w:t>
+      </w:r>
+      <w:proofErr w:type="spellStart"/>
+      <w:r>
+        <w:t>jenis</w:t>
+      </w:r>
+      <w:proofErr w:type="spellEnd"/>
+      <w:r>
+        <w:t xml:space="preserve"> method test </w:t>
+      </w:r>
+      <w:proofErr w:type="spellStart"/>
+      <w:r>
+        <w:t>nya</w:t>
+      </w:r>
+      <w:proofErr w:type="spellEnd"/>
+    </w:p>
+    <w:p>
+      <w:pPr>
+        <w:pStyle w:val="ListParagraph"/>
+        <w:numPr>
+          <w:ilvl w:val="0"/>
+          <w:numId w:val="26"/>
+        </w:numPr>
+      </w:pPr>
+      <w:r>
+        <w:t xml:space="preserve">JUnit </w:t>
+      </w:r>
+      <w:proofErr w:type="spellStart"/>
+      <w:r>
+        <w:t>mendukung</w:t>
+      </w:r>
+      <w:proofErr w:type="spellEnd"/>
+      <w:r>
+        <w:t xml:space="preserve"> </w:t>
+      </w:r>
+      <w:proofErr w:type="spellStart"/>
+      <w:r>
+        <w:t>pembuatan</w:t>
+      </w:r>
+      <w:proofErr w:type="spellEnd"/>
+      <w:r>
+        <w:t xml:space="preserve"> class test di </w:t>
+      </w:r>
+      <w:proofErr w:type="spellStart"/>
+      <w:r>
+        <w:t>dalam</w:t>
+      </w:r>
+      <w:proofErr w:type="spellEnd"/>
+      <w:r>
+        <w:t xml:space="preserve"> class test, </w:t>
+      </w:r>
+      <w:proofErr w:type="spellStart"/>
+      <w:r>
+        <w:t>jadi</w:t>
+      </w:r>
+      <w:proofErr w:type="spellEnd"/>
+      <w:r>
+        <w:t xml:space="preserve"> kitab isa </w:t>
+      </w:r>
+      <w:proofErr w:type="spellStart"/>
+      <w:r>
+        <w:t>memecah</w:t>
+      </w:r>
+      <w:proofErr w:type="spellEnd"/>
+      <w:r>
+        <w:t xml:space="preserve"> </w:t>
+      </w:r>
+      <w:proofErr w:type="spellStart"/>
+      <w:r>
+        <w:t>sebuah</w:t>
+      </w:r>
+      <w:proofErr w:type="spellEnd"/>
+      <w:r>
+        <w:t xml:space="preserve"> class test, </w:t>
+      </w:r>
+      <w:proofErr w:type="spellStart"/>
+      <w:r>
+        <w:t>tanpa</w:t>
+      </w:r>
+      <w:proofErr w:type="spellEnd"/>
+      <w:r>
+        <w:t xml:space="preserve"> </w:t>
+      </w:r>
+      <w:proofErr w:type="spellStart"/>
+      <w:r>
+        <w:t>harus</w:t>
+      </w:r>
+      <w:proofErr w:type="spellEnd"/>
+      <w:r>
+        <w:t xml:space="preserve"> </w:t>
+      </w:r>
+      <w:proofErr w:type="spellStart"/>
+      <w:r>
+        <w:t>membuat</w:t>
+      </w:r>
+      <w:proofErr w:type="spellEnd"/>
+      <w:r>
+        <w:t xml:space="preserve"> class di file </w:t>
+      </w:r>
+      <w:proofErr w:type="spellStart"/>
+      <w:r>
+        <w:t>berbeda</w:t>
+      </w:r>
+      <w:proofErr w:type="spellEnd"/>
+      <w:r>
+        <w:t xml:space="preserve">, kitab isa </w:t>
+      </w:r>
+      <w:proofErr w:type="spellStart"/>
+      <w:r>
+        <w:t>cukup</w:t>
+      </w:r>
+      <w:proofErr w:type="spellEnd"/>
+      <w:r>
+        <w:t xml:space="preserve"> </w:t>
+      </w:r>
+      <w:proofErr w:type="spellStart"/>
+      <w:r>
+        <w:t>menggunakan</w:t>
+      </w:r>
+      <w:proofErr w:type="spellEnd"/>
+      <w:r>
+        <w:t xml:space="preserve"> inner class</w:t>
+      </w:r>
+    </w:p>
+    <w:p>
+      <w:pPr>
+        <w:pStyle w:val="ListParagraph"/>
+        <w:numPr>
+          <w:ilvl w:val="0"/>
+          <w:numId w:val="26"/>
+        </w:numPr>
+      </w:pPr>
+      <w:proofErr w:type="spellStart"/>
+      <w:r>
+        <w:t>Untuk</w:t>
+      </w:r>
+      <w:proofErr w:type="spellEnd"/>
+      <w:r>
+        <w:t xml:space="preserve"> </w:t>
+      </w:r>
+      <w:proofErr w:type="spellStart"/>
+      <w:r>
+        <w:t>memberi</w:t>
+      </w:r>
+      <w:proofErr w:type="spellEnd"/>
+      <w:r>
+        <w:t xml:space="preserve"> </w:t>
+      </w:r>
+      <w:proofErr w:type="spellStart"/>
+      <w:r>
+        <w:t>tahu</w:t>
+      </w:r>
+      <w:proofErr w:type="spellEnd"/>
+      <w:r>
+        <w:t xml:space="preserve"> </w:t>
+      </w:r>
+      <w:proofErr w:type="spellStart"/>
+      <w:r>
+        <w:t>bahwa</w:t>
+      </w:r>
+      <w:proofErr w:type="spellEnd"/>
+      <w:r>
+        <w:t xml:space="preserve"> inner class </w:t>
+      </w:r>
+      <w:proofErr w:type="spellStart"/>
+      <w:r>
+        <w:t>tersebut</w:t>
+      </w:r>
+      <w:proofErr w:type="spellEnd"/>
+      <w:r>
+        <w:t xml:space="preserve"> </w:t>
+      </w:r>
+      <w:proofErr w:type="spellStart"/>
+      <w:r>
+        <w:t>adalah</w:t>
+      </w:r>
+      <w:proofErr w:type="spellEnd"/>
+      <w:r>
+        <w:t xml:space="preserve"> test class, kitab isa </w:t>
+      </w:r>
+      <w:proofErr w:type="spellStart"/>
+      <w:r>
+        <w:t>menggunakan</w:t>
+      </w:r>
+      <w:proofErr w:type="spellEnd"/>
+      <w:r>
+        <w:t xml:space="preserve"> annotation @Nested</w:t>
+      </w:r>
+    </w:p>
+    <w:p/>
+    <w:p/>
     <w:p/>
     <w:p>
       <w:pPr>
@@ -10258,6 +10926,119 @@
     </w:lvl>
   </w:abstractNum>
   <w:abstractNum w:abstractNumId="12" w15:restartNumberingAfterBreak="0">
+    <w:nsid w:val="487C0A21"/>
+    <w:multiLevelType w:val="hybridMultilevel"/>
+    <w:tmpl w:val="709C787A"/>
+    <w:lvl w:ilvl="0" w:tplc="04090001">
+      <w:start w:val="1"/>
+      <w:numFmt w:val="bullet"/>
+      <w:lvlText w:val=""/>
+      <w:lvlJc w:val="left"/>
+      <w:pPr>
+        <w:ind w:left="720" w:hanging="360"/>
+      </w:pPr>
+      <w:rPr>
+        <w:rFonts w:ascii="Symbol" w:hAnsi="Symbol" w:hint="default"/>
+      </w:rPr>
+    </w:lvl>
+    <w:lvl w:ilvl="1" w:tplc="04090003" w:tentative="1">
+      <w:start w:val="1"/>
+      <w:numFmt w:val="bullet"/>
+      <w:lvlText w:val="o"/>
+      <w:lvlJc w:val="left"/>
+      <w:pPr>
+        <w:ind w:left="1440" w:hanging="360"/>
+      </w:pPr>
+      <w:rPr>
+        <w:rFonts w:ascii="Courier New" w:hAnsi="Courier New" w:cs="Courier New" w:hint="default"/>
+      </w:rPr>
+    </w:lvl>
+    <w:lvl w:ilvl="2" w:tplc="04090005" w:tentative="1">
+      <w:start w:val="1"/>
+      <w:numFmt w:val="bullet"/>
+      <w:lvlText w:val=""/>
+      <w:lvlJc w:val="left"/>
+      <w:pPr>
+        <w:ind w:left="2160" w:hanging="360"/>
+      </w:pPr>
+      <w:rPr>
+        <w:rFonts w:ascii="Wingdings" w:hAnsi="Wingdings" w:hint="default"/>
+      </w:rPr>
+    </w:lvl>
+    <w:lvl w:ilvl="3" w:tplc="04090001" w:tentative="1">
+      <w:start w:val="1"/>
+      <w:numFmt w:val="bullet"/>
+      <w:lvlText w:val=""/>
+      <w:lvlJc w:val="left"/>
+      <w:pPr>
+        <w:ind w:left="2880" w:hanging="360"/>
+      </w:pPr>
+      <w:rPr>
+        <w:rFonts w:ascii="Symbol" w:hAnsi="Symbol" w:hint="default"/>
+      </w:rPr>
+    </w:lvl>
+    <w:lvl w:ilvl="4" w:tplc="04090003" w:tentative="1">
+      <w:start w:val="1"/>
+      <w:numFmt w:val="bullet"/>
+      <w:lvlText w:val="o"/>
+      <w:lvlJc w:val="left"/>
+      <w:pPr>
+        <w:ind w:left="3600" w:hanging="360"/>
+      </w:pPr>
+      <w:rPr>
+        <w:rFonts w:ascii="Courier New" w:hAnsi="Courier New" w:cs="Courier New" w:hint="default"/>
+      </w:rPr>
+    </w:lvl>
+    <w:lvl w:ilvl="5" w:tplc="04090005" w:tentative="1">
+      <w:start w:val="1"/>
+      <w:numFmt w:val="bullet"/>
+      <w:lvlText w:val=""/>
+      <w:lvlJc w:val="left"/>
+      <w:pPr>
+        <w:ind w:left="4320" w:hanging="360"/>
+      </w:pPr>
+      <w:rPr>
+        <w:rFonts w:ascii="Wingdings" w:hAnsi="Wingdings" w:hint="default"/>
+      </w:rPr>
+    </w:lvl>
+    <w:lvl w:ilvl="6" w:tplc="04090001" w:tentative="1">
+      <w:start w:val="1"/>
+      <w:numFmt w:val="bullet"/>
+      <w:lvlText w:val=""/>
+      <w:lvlJc w:val="left"/>
+      <w:pPr>
+        <w:ind w:left="5040" w:hanging="360"/>
+      </w:pPr>
+      <w:rPr>
+        <w:rFonts w:ascii="Symbol" w:hAnsi="Symbol" w:hint="default"/>
+      </w:rPr>
+    </w:lvl>
+    <w:lvl w:ilvl="7" w:tplc="04090003" w:tentative="1">
+      <w:start w:val="1"/>
+      <w:numFmt w:val="bullet"/>
+      <w:lvlText w:val="o"/>
+      <w:lvlJc w:val="left"/>
+      <w:pPr>
+        <w:ind w:left="5760" w:hanging="360"/>
+      </w:pPr>
+      <w:rPr>
+        <w:rFonts w:ascii="Courier New" w:hAnsi="Courier New" w:cs="Courier New" w:hint="default"/>
+      </w:rPr>
+    </w:lvl>
+    <w:lvl w:ilvl="8" w:tplc="04090005" w:tentative="1">
+      <w:start w:val="1"/>
+      <w:numFmt w:val="bullet"/>
+      <w:lvlText w:val=""/>
+      <w:lvlJc w:val="left"/>
+      <w:pPr>
+        <w:ind w:left="6480" w:hanging="360"/>
+      </w:pPr>
+      <w:rPr>
+        <w:rFonts w:ascii="Wingdings" w:hAnsi="Wingdings" w:hint="default"/>
+      </w:rPr>
+    </w:lvl>
+  </w:abstractNum>
+  <w:abstractNum w:abstractNumId="13" w15:restartNumberingAfterBreak="0">
     <w:nsid w:val="48E700CF"/>
     <w:multiLevelType w:val="hybridMultilevel"/>
     <w:tmpl w:val="89701136"/>
@@ -10370,7 +11151,7 @@
       </w:rPr>
     </w:lvl>
   </w:abstractNum>
-  <w:abstractNum w:abstractNumId="13" w15:restartNumberingAfterBreak="0">
+  <w:abstractNum w:abstractNumId="14" w15:restartNumberingAfterBreak="0">
     <w:nsid w:val="49404EE5"/>
     <w:multiLevelType w:val="hybridMultilevel"/>
     <w:tmpl w:val="BF546B40"/>
@@ -10483,7 +11264,7 @@
       </w:rPr>
     </w:lvl>
   </w:abstractNum>
-  <w:abstractNum w:abstractNumId="14" w15:restartNumberingAfterBreak="0">
+  <w:abstractNum w:abstractNumId="15" w15:restartNumberingAfterBreak="0">
     <w:nsid w:val="49917626"/>
     <w:multiLevelType w:val="hybridMultilevel"/>
     <w:tmpl w:val="C8480BDC"/>
@@ -10596,7 +11377,7 @@
       </w:rPr>
     </w:lvl>
   </w:abstractNum>
-  <w:abstractNum w:abstractNumId="15" w15:restartNumberingAfterBreak="0">
+  <w:abstractNum w:abstractNumId="16" w15:restartNumberingAfterBreak="0">
     <w:nsid w:val="4AB70E99"/>
     <w:multiLevelType w:val="hybridMultilevel"/>
     <w:tmpl w:val="72208E90"/>
@@ -10709,7 +11490,7 @@
       </w:rPr>
     </w:lvl>
   </w:abstractNum>
-  <w:abstractNum w:abstractNumId="16" w15:restartNumberingAfterBreak="0">
+  <w:abstractNum w:abstractNumId="17" w15:restartNumberingAfterBreak="0">
     <w:nsid w:val="4B123F16"/>
     <w:multiLevelType w:val="hybridMultilevel"/>
     <w:tmpl w:val="F7DA0030"/>
@@ -10822,7 +11603,7 @@
       </w:rPr>
     </w:lvl>
   </w:abstractNum>
-  <w:abstractNum w:abstractNumId="17" w15:restartNumberingAfterBreak="0">
+  <w:abstractNum w:abstractNumId="18" w15:restartNumberingAfterBreak="0">
     <w:nsid w:val="54DA66C2"/>
     <w:multiLevelType w:val="hybridMultilevel"/>
     <w:tmpl w:val="F70AFC44"/>
@@ -10935,7 +11716,7 @@
       </w:rPr>
     </w:lvl>
   </w:abstractNum>
-  <w:abstractNum w:abstractNumId="18" w15:restartNumberingAfterBreak="0">
+  <w:abstractNum w:abstractNumId="19" w15:restartNumberingAfterBreak="0">
     <w:nsid w:val="5B337CBE"/>
     <w:multiLevelType w:val="hybridMultilevel"/>
     <w:tmpl w:val="9EB61874"/>
@@ -11048,7 +11829,7 @@
       </w:rPr>
     </w:lvl>
   </w:abstractNum>
-  <w:abstractNum w:abstractNumId="19" w15:restartNumberingAfterBreak="0">
+  <w:abstractNum w:abstractNumId="20" w15:restartNumberingAfterBreak="0">
     <w:nsid w:val="60E924C6"/>
     <w:multiLevelType w:val="hybridMultilevel"/>
     <w:tmpl w:val="1124D6B2"/>
@@ -11161,7 +11942,7 @@
       </w:rPr>
     </w:lvl>
   </w:abstractNum>
-  <w:abstractNum w:abstractNumId="20" w15:restartNumberingAfterBreak="0">
+  <w:abstractNum w:abstractNumId="21" w15:restartNumberingAfterBreak="0">
     <w:nsid w:val="66FD3685"/>
     <w:multiLevelType w:val="hybridMultilevel"/>
     <w:tmpl w:val="B58C6066"/>
@@ -11274,7 +12055,7 @@
       </w:rPr>
     </w:lvl>
   </w:abstractNum>
-  <w:abstractNum w:abstractNumId="21" w15:restartNumberingAfterBreak="0">
+  <w:abstractNum w:abstractNumId="22" w15:restartNumberingAfterBreak="0">
     <w:nsid w:val="699E1846"/>
     <w:multiLevelType w:val="hybridMultilevel"/>
     <w:tmpl w:val="E098CE10"/>
@@ -11387,7 +12168,7 @@
       </w:rPr>
     </w:lvl>
   </w:abstractNum>
-  <w:abstractNum w:abstractNumId="22" w15:restartNumberingAfterBreak="0">
+  <w:abstractNum w:abstractNumId="23" w15:restartNumberingAfterBreak="0">
     <w:nsid w:val="72B02668"/>
     <w:multiLevelType w:val="hybridMultilevel"/>
     <w:tmpl w:val="2AE64432"/>
@@ -11500,7 +12281,7 @@
       </w:rPr>
     </w:lvl>
   </w:abstractNum>
-  <w:abstractNum w:abstractNumId="23" w15:restartNumberingAfterBreak="0">
+  <w:abstractNum w:abstractNumId="24" w15:restartNumberingAfterBreak="0">
     <w:nsid w:val="7AB67C8E"/>
     <w:multiLevelType w:val="hybridMultilevel"/>
     <w:tmpl w:val="2E2E0240"/>
@@ -11613,7 +12394,7 @@
       </w:rPr>
     </w:lvl>
   </w:abstractNum>
-  <w:abstractNum w:abstractNumId="24" w15:restartNumberingAfterBreak="0">
+  <w:abstractNum w:abstractNumId="25" w15:restartNumberingAfterBreak="0">
     <w:nsid w:val="7B2A3EA0"/>
     <w:multiLevelType w:val="hybridMultilevel"/>
     <w:tmpl w:val="899CA97C"/>
@@ -11727,13 +12508,13 @@
     </w:lvl>
   </w:abstractNum>
   <w:num w:numId="1">
-    <w:abstractNumId w:val="14"/>
+    <w:abstractNumId w:val="15"/>
   </w:num>
   <w:num w:numId="2">
-    <w:abstractNumId w:val="19"/>
+    <w:abstractNumId w:val="20"/>
   </w:num>
   <w:num w:numId="3">
-    <w:abstractNumId w:val="17"/>
+    <w:abstractNumId w:val="18"/>
   </w:num>
   <w:num w:numId="4">
     <w:abstractNumId w:val="1"/>
@@ -11751,16 +12532,16 @@
     <w:abstractNumId w:val="5"/>
   </w:num>
   <w:num w:numId="9">
-    <w:abstractNumId w:val="23"/>
+    <w:abstractNumId w:val="24"/>
   </w:num>
   <w:num w:numId="10">
-    <w:abstractNumId w:val="24"/>
+    <w:abstractNumId w:val="25"/>
   </w:num>
   <w:num w:numId="11">
-    <w:abstractNumId w:val="13"/>
+    <w:abstractNumId w:val="14"/>
   </w:num>
   <w:num w:numId="12">
-    <w:abstractNumId w:val="15"/>
+    <w:abstractNumId w:val="16"/>
   </w:num>
   <w:num w:numId="13">
     <w:abstractNumId w:val="0"/>
@@ -11772,13 +12553,13 @@
     <w:abstractNumId w:val="11"/>
   </w:num>
   <w:num w:numId="16">
-    <w:abstractNumId w:val="18"/>
+    <w:abstractNumId w:val="19"/>
   </w:num>
   <w:num w:numId="17">
     <w:abstractNumId w:val="6"/>
   </w:num>
   <w:num w:numId="18">
-    <w:abstractNumId w:val="21"/>
+    <w:abstractNumId w:val="22"/>
   </w:num>
   <w:num w:numId="19">
     <w:abstractNumId w:val="4"/>
@@ -11787,19 +12568,22 @@
     <w:abstractNumId w:val="2"/>
   </w:num>
   <w:num w:numId="21">
-    <w:abstractNumId w:val="16"/>
+    <w:abstractNumId w:val="17"/>
   </w:num>
   <w:num w:numId="22">
-    <w:abstractNumId w:val="22"/>
+    <w:abstractNumId w:val="23"/>
   </w:num>
   <w:num w:numId="23">
     <w:abstractNumId w:val="3"/>
   </w:num>
   <w:num w:numId="24">
-    <w:abstractNumId w:val="12"/>
+    <w:abstractNumId w:val="13"/>
   </w:num>
   <w:num w:numId="25">
-    <w:abstractNumId w:val="20"/>
+    <w:abstractNumId w:val="21"/>
+  </w:num>
+  <w:num w:numId="26">
+    <w:abstractNumId w:val="12"/>
   </w:num>
 </w:numbering>
 </file>

</xml_diff>

<commit_message>
Dependency Injection di Test
</commit_message>
<xml_diff>
--- a/JAVA UNIT TEST.docx
+++ b/JAVA UNIT TEST.docx
@@ -9072,9 +9072,432 @@
           <w:sz w:val="28"/>
           <w:szCs w:val="28"/>
         </w:rPr>
-        <w:t xml:space="preserve"> </w:t>
-      </w:r>
-      <w:r>
+        <w:t xml:space="preserve"> Test</w:t>
+      </w:r>
+    </w:p>
+    <w:p>
+      <w:pPr>
+        <w:pStyle w:val="ListParagraph"/>
+        <w:numPr>
+          <w:ilvl w:val="0"/>
+          <w:numId w:val="26"/>
+        </w:numPr>
+      </w:pPr>
+      <w:proofErr w:type="spellStart"/>
+      <w:r>
+        <w:t>Saat</w:t>
+      </w:r>
+      <w:proofErr w:type="spellEnd"/>
+      <w:r>
+        <w:t xml:space="preserve"> </w:t>
+      </w:r>
+      <w:proofErr w:type="spellStart"/>
+      <w:r>
+        <w:t>membuat</w:t>
+      </w:r>
+      <w:proofErr w:type="spellEnd"/>
+      <w:r>
+        <w:t xml:space="preserve"> unit test, </w:t>
+      </w:r>
+      <w:proofErr w:type="spellStart"/>
+      <w:r>
+        <w:t>ada</w:t>
+      </w:r>
+      <w:proofErr w:type="spellEnd"/>
+      <w:r>
+        <w:t xml:space="preserve"> </w:t>
+      </w:r>
+      <w:proofErr w:type="spellStart"/>
+      <w:r>
+        <w:t>baiknya</w:t>
+      </w:r>
+      <w:proofErr w:type="spellEnd"/>
+      <w:r>
+        <w:t xml:space="preserve"> </w:t>
+      </w:r>
+      <w:proofErr w:type="spellStart"/>
+      <w:r>
+        <w:t>ukuran</w:t>
+      </w:r>
+      <w:proofErr w:type="spellEnd"/>
+      <w:r>
+        <w:t xml:space="preserve"> test class </w:t>
+      </w:r>
+      <w:proofErr w:type="spellStart"/>
+      <w:r>
+        <w:t>nya</w:t>
+      </w:r>
+      <w:proofErr w:type="spellEnd"/>
+      <w:r>
+        <w:t xml:space="preserve"> </w:t>
+      </w:r>
+      <w:proofErr w:type="spellStart"/>
+      <w:r>
+        <w:t>tidak</w:t>
+      </w:r>
+      <w:proofErr w:type="spellEnd"/>
+      <w:r>
+        <w:t xml:space="preserve"> </w:t>
+      </w:r>
+      <w:proofErr w:type="spellStart"/>
+      <w:r>
+        <w:t>terlalu</w:t>
+      </w:r>
+      <w:proofErr w:type="spellEnd"/>
+      <w:r>
+        <w:t xml:space="preserve"> </w:t>
+      </w:r>
+      <w:proofErr w:type="spellStart"/>
+      <w:r>
+        <w:t>besar</w:t>
+      </w:r>
+      <w:proofErr w:type="spellEnd"/>
+      <w:r>
+        <w:t xml:space="preserve">, </w:t>
+      </w:r>
+      <w:proofErr w:type="spellStart"/>
+      <w:r>
+        <w:t>karena</w:t>
+      </w:r>
+      <w:proofErr w:type="spellEnd"/>
+      <w:r>
+        <w:t xml:space="preserve"> </w:t>
+      </w:r>
+      <w:proofErr w:type="spellStart"/>
+      <w:r>
+        <w:t>akan</w:t>
+      </w:r>
+      <w:proofErr w:type="spellEnd"/>
+      <w:r>
+        <w:t xml:space="preserve"> </w:t>
+      </w:r>
+      <w:proofErr w:type="spellStart"/>
+      <w:r>
+        <w:t>sulit</w:t>
+      </w:r>
+      <w:proofErr w:type="spellEnd"/>
+      <w:r>
+        <w:t xml:space="preserve"> </w:t>
+      </w:r>
+      <w:proofErr w:type="spellStart"/>
+      <w:r>
+        <w:t>dibaca</w:t>
+      </w:r>
+      <w:proofErr w:type="spellEnd"/>
+      <w:r>
+        <w:t xml:space="preserve"> dan </w:t>
+      </w:r>
+      <w:proofErr w:type="spellStart"/>
+      <w:r>
+        <w:t>dimengerti</w:t>
+      </w:r>
+      <w:proofErr w:type="spellEnd"/>
+    </w:p>
+    <w:p>
+      <w:pPr>
+        <w:pStyle w:val="ListParagraph"/>
+        <w:numPr>
+          <w:ilvl w:val="0"/>
+          <w:numId w:val="26"/>
+        </w:numPr>
+      </w:pPr>
+      <w:r>
+        <w:t xml:space="preserve">Jika test class </w:t>
+      </w:r>
+      <w:proofErr w:type="spellStart"/>
+      <w:r>
+        <w:t>sudah</w:t>
+      </w:r>
+      <w:proofErr w:type="spellEnd"/>
+      <w:r>
+        <w:t xml:space="preserve"> </w:t>
+      </w:r>
+      <w:proofErr w:type="spellStart"/>
+      <w:r>
+        <w:t>semakin</w:t>
+      </w:r>
+      <w:proofErr w:type="spellEnd"/>
+      <w:r>
+        <w:t xml:space="preserve"> </w:t>
+      </w:r>
+      <w:proofErr w:type="spellStart"/>
+      <w:r>
+        <w:t>besar</w:t>
+      </w:r>
+      <w:proofErr w:type="spellEnd"/>
+      <w:r>
+        <w:t xml:space="preserve">, </w:t>
+      </w:r>
+      <w:proofErr w:type="spellStart"/>
+      <w:r>
+        <w:t>ada</w:t>
+      </w:r>
+      <w:proofErr w:type="spellEnd"/>
+      <w:r>
+        <w:t xml:space="preserve"> </w:t>
+      </w:r>
+      <w:proofErr w:type="spellStart"/>
+      <w:r>
+        <w:t>baiknya</w:t>
+      </w:r>
+      <w:proofErr w:type="spellEnd"/>
+      <w:r>
+        <w:t xml:space="preserve"> </w:t>
+      </w:r>
+      <w:proofErr w:type="spellStart"/>
+      <w:r>
+        <w:t>kita</w:t>
+      </w:r>
+      <w:proofErr w:type="spellEnd"/>
+      <w:r>
+        <w:t xml:space="preserve"> </w:t>
+      </w:r>
+      <w:proofErr w:type="spellStart"/>
+      <w:r>
+        <w:t>pecah</w:t>
+      </w:r>
+      <w:proofErr w:type="spellEnd"/>
+      <w:r>
+        <w:t xml:space="preserve"> </w:t>
+      </w:r>
+      <w:proofErr w:type="spellStart"/>
+      <w:r>
+        <w:t>menjadi</w:t>
+      </w:r>
+      <w:proofErr w:type="spellEnd"/>
+      <w:r>
+        <w:t xml:space="preserve"> </w:t>
+      </w:r>
+      <w:proofErr w:type="spellStart"/>
+      <w:r>
+        <w:t>beberapa</w:t>
+      </w:r>
+      <w:proofErr w:type="spellEnd"/>
+      <w:r>
+        <w:t xml:space="preserve"> test class, </w:t>
+      </w:r>
+      <w:proofErr w:type="spellStart"/>
+      <w:r>
+        <w:t>lalu</w:t>
+      </w:r>
+      <w:proofErr w:type="spellEnd"/>
+      <w:r>
+        <w:t xml:space="preserve"> </w:t>
+      </w:r>
+      <w:proofErr w:type="spellStart"/>
+      <w:r>
+        <w:t>kita</w:t>
+      </w:r>
+      <w:proofErr w:type="spellEnd"/>
+      <w:r>
+        <w:t xml:space="preserve"> grouping </w:t>
+      </w:r>
+      <w:proofErr w:type="spellStart"/>
+      <w:r>
+        <w:t>sesuai</w:t>
+      </w:r>
+      <w:proofErr w:type="spellEnd"/>
+      <w:r>
+        <w:t xml:space="preserve"> </w:t>
+      </w:r>
+      <w:proofErr w:type="spellStart"/>
+      <w:r>
+        <w:t>dengan</w:t>
+      </w:r>
+      <w:proofErr w:type="spellEnd"/>
+      <w:r>
+        <w:t xml:space="preserve"> </w:t>
+      </w:r>
+      <w:proofErr w:type="spellStart"/>
+      <w:r>
+        <w:t>jenis</w:t>
+      </w:r>
+      <w:proofErr w:type="spellEnd"/>
+      <w:r>
+        <w:t xml:space="preserve"> method test </w:t>
+      </w:r>
+      <w:proofErr w:type="spellStart"/>
+      <w:r>
+        <w:t>nya</w:t>
+      </w:r>
+      <w:proofErr w:type="spellEnd"/>
+    </w:p>
+    <w:p>
+      <w:pPr>
+        <w:pStyle w:val="ListParagraph"/>
+        <w:numPr>
+          <w:ilvl w:val="0"/>
+          <w:numId w:val="26"/>
+        </w:numPr>
+      </w:pPr>
+      <w:r>
+        <w:t xml:space="preserve">JUnit </w:t>
+      </w:r>
+      <w:proofErr w:type="spellStart"/>
+      <w:r>
+        <w:t>mendukung</w:t>
+      </w:r>
+      <w:proofErr w:type="spellEnd"/>
+      <w:r>
+        <w:t xml:space="preserve"> </w:t>
+      </w:r>
+      <w:proofErr w:type="spellStart"/>
+      <w:r>
+        <w:t>pembuatan</w:t>
+      </w:r>
+      <w:proofErr w:type="spellEnd"/>
+      <w:r>
+        <w:t xml:space="preserve"> class test di </w:t>
+      </w:r>
+      <w:proofErr w:type="spellStart"/>
+      <w:r>
+        <w:t>dalam</w:t>
+      </w:r>
+      <w:proofErr w:type="spellEnd"/>
+      <w:r>
+        <w:t xml:space="preserve"> class test, </w:t>
+      </w:r>
+      <w:proofErr w:type="spellStart"/>
+      <w:r>
+        <w:t>jadi</w:t>
+      </w:r>
+      <w:proofErr w:type="spellEnd"/>
+      <w:r>
+        <w:t xml:space="preserve"> kitab isa </w:t>
+      </w:r>
+      <w:proofErr w:type="spellStart"/>
+      <w:r>
+        <w:t>memecah</w:t>
+      </w:r>
+      <w:proofErr w:type="spellEnd"/>
+      <w:r>
+        <w:t xml:space="preserve"> </w:t>
+      </w:r>
+      <w:proofErr w:type="spellStart"/>
+      <w:r>
+        <w:t>sebuah</w:t>
+      </w:r>
+      <w:proofErr w:type="spellEnd"/>
+      <w:r>
+        <w:t xml:space="preserve"> class test, </w:t>
+      </w:r>
+      <w:proofErr w:type="spellStart"/>
+      <w:r>
+        <w:t>tanpa</w:t>
+      </w:r>
+      <w:proofErr w:type="spellEnd"/>
+      <w:r>
+        <w:t xml:space="preserve"> </w:t>
+      </w:r>
+      <w:proofErr w:type="spellStart"/>
+      <w:r>
+        <w:t>harus</w:t>
+      </w:r>
+      <w:proofErr w:type="spellEnd"/>
+      <w:r>
+        <w:t xml:space="preserve"> </w:t>
+      </w:r>
+      <w:proofErr w:type="spellStart"/>
+      <w:r>
+        <w:t>membuat</w:t>
+      </w:r>
+      <w:proofErr w:type="spellEnd"/>
+      <w:r>
+        <w:t xml:space="preserve"> class di file </w:t>
+      </w:r>
+      <w:proofErr w:type="spellStart"/>
+      <w:r>
+        <w:t>berbeda</w:t>
+      </w:r>
+      <w:proofErr w:type="spellEnd"/>
+      <w:r>
+        <w:t xml:space="preserve">, kitab isa </w:t>
+      </w:r>
+      <w:proofErr w:type="spellStart"/>
+      <w:r>
+        <w:t>cukup</w:t>
+      </w:r>
+      <w:proofErr w:type="spellEnd"/>
+      <w:r>
+        <w:t xml:space="preserve"> </w:t>
+      </w:r>
+      <w:proofErr w:type="spellStart"/>
+      <w:r>
+        <w:t>menggunakan</w:t>
+      </w:r>
+      <w:proofErr w:type="spellEnd"/>
+      <w:r>
+        <w:t xml:space="preserve"> inner class</w:t>
+      </w:r>
+    </w:p>
+    <w:p>
+      <w:pPr>
+        <w:pStyle w:val="ListParagraph"/>
+        <w:numPr>
+          <w:ilvl w:val="0"/>
+          <w:numId w:val="26"/>
+        </w:numPr>
+      </w:pPr>
+      <w:proofErr w:type="spellStart"/>
+      <w:r>
+        <w:t>Untuk</w:t>
+      </w:r>
+      <w:proofErr w:type="spellEnd"/>
+      <w:r>
+        <w:t xml:space="preserve"> </w:t>
+      </w:r>
+      <w:proofErr w:type="spellStart"/>
+      <w:r>
+        <w:t>memberi</w:t>
+      </w:r>
+      <w:proofErr w:type="spellEnd"/>
+      <w:r>
+        <w:t xml:space="preserve"> </w:t>
+      </w:r>
+      <w:proofErr w:type="spellStart"/>
+      <w:r>
+        <w:t>tahu</w:t>
+      </w:r>
+      <w:proofErr w:type="spellEnd"/>
+      <w:r>
+        <w:t xml:space="preserve"> </w:t>
+      </w:r>
+      <w:proofErr w:type="spellStart"/>
+      <w:r>
+        <w:t>bahwa</w:t>
+      </w:r>
+      <w:proofErr w:type="spellEnd"/>
+      <w:r>
+        <w:t xml:space="preserve"> inner class </w:t>
+      </w:r>
+      <w:proofErr w:type="spellStart"/>
+      <w:r>
+        <w:t>tersebut</w:t>
+      </w:r>
+      <w:proofErr w:type="spellEnd"/>
+      <w:r>
+        <w:t xml:space="preserve"> </w:t>
+      </w:r>
+      <w:proofErr w:type="spellStart"/>
+      <w:r>
+        <w:t>adalah</w:t>
+      </w:r>
+      <w:proofErr w:type="spellEnd"/>
+      <w:r>
+        <w:t xml:space="preserve"> test class, kitab isa </w:t>
+      </w:r>
+      <w:proofErr w:type="spellStart"/>
+      <w:r>
+        <w:t>menggunakan</w:t>
+      </w:r>
+      <w:proofErr w:type="spellEnd"/>
+      <w:r>
+        <w:t xml:space="preserve"> annotation @Nested</w:t>
+      </w:r>
+    </w:p>
+    <w:p>
+      <w:pPr>
+        <w:pStyle w:val="Heading2"/>
         <w:rPr>
           <w:rFonts w:asciiTheme="minorHAnsi" w:hAnsiTheme="minorHAnsi" w:cstheme="minorHAnsi"/>
           <w:b/>
@@ -9083,7 +9506,41 @@
           <w:sz w:val="28"/>
           <w:szCs w:val="28"/>
         </w:rPr>
-        <w:t>Test</w:t>
+      </w:pPr>
+      <w:proofErr w:type="spellStart"/>
+      <w:r>
+        <w:rPr>
+          <w:rFonts w:asciiTheme="minorHAnsi" w:hAnsiTheme="minorHAnsi" w:cstheme="minorHAnsi"/>
+          <w:b/>
+          <w:bCs/>
+          <w:color w:val="4472C4" w:themeColor="accent1"/>
+          <w:sz w:val="28"/>
+          <w:szCs w:val="28"/>
+        </w:rPr>
+        <w:t>Informasi</w:t>
+      </w:r>
+      <w:proofErr w:type="spellEnd"/>
+      <w:r>
+        <w:rPr>
+          <w:rFonts w:asciiTheme="minorHAnsi" w:hAnsiTheme="minorHAnsi" w:cstheme="minorHAnsi"/>
+          <w:b/>
+          <w:bCs/>
+          <w:color w:val="4472C4" w:themeColor="accent1"/>
+          <w:sz w:val="28"/>
+          <w:szCs w:val="28"/>
+        </w:rPr>
+        <w:t xml:space="preserve"> Tes</w:t>
+      </w:r>
+      <w:r>
+        <w:rPr>
+          <w:rFonts w:asciiTheme="minorHAnsi" w:hAnsiTheme="minorHAnsi" w:cstheme="minorHAnsi"/>
+          <w:b/>
+          <w:bCs/>
+          <w:color w:val="4472C4" w:themeColor="accent1"/>
+          <w:sz w:val="28"/>
+          <w:szCs w:val="28"/>
+        </w:rPr>
+        <w:t>t</w:t>
       </w:r>
     </w:p>
     <w:p>
@@ -9091,76 +9548,44 @@
         <w:pStyle w:val="ListParagraph"/>
         <w:numPr>
           <w:ilvl w:val="0"/>
-          <w:numId w:val="26"/>
+          <w:numId w:val="27"/>
         </w:numPr>
       </w:pPr>
       <w:proofErr w:type="spellStart"/>
       <w:r>
-        <w:t>Saat</w:t>
-      </w:r>
-      <w:proofErr w:type="spellEnd"/>
-      <w:r>
-        <w:t xml:space="preserve"> </w:t>
-      </w:r>
-      <w:proofErr w:type="spellStart"/>
-      <w:r>
-        <w:t>membuat</w:t>
-      </w:r>
-      <w:proofErr w:type="spellEnd"/>
-      <w:r>
-        <w:t xml:space="preserve"> unit test, </w:t>
-      </w:r>
-      <w:proofErr w:type="spellStart"/>
-      <w:r>
-        <w:t>ada</w:t>
-      </w:r>
-      <w:proofErr w:type="spellEnd"/>
-      <w:r>
-        <w:t xml:space="preserve"> </w:t>
-      </w:r>
-      <w:proofErr w:type="spellStart"/>
-      <w:r>
-        <w:t>baiknya</w:t>
-      </w:r>
-      <w:proofErr w:type="spellEnd"/>
-      <w:r>
-        <w:t xml:space="preserve"> </w:t>
-      </w:r>
-      <w:proofErr w:type="spellStart"/>
-      <w:r>
-        <w:t>ukuran</w:t>
-      </w:r>
-      <w:proofErr w:type="spellEnd"/>
-      <w:r>
-        <w:t xml:space="preserve"> test class </w:t>
-      </w:r>
-      <w:proofErr w:type="spellStart"/>
-      <w:r>
-        <w:t>nya</w:t>
-      </w:r>
-      <w:proofErr w:type="spellEnd"/>
-      <w:r>
-        <w:t xml:space="preserve"> </w:t>
-      </w:r>
-      <w:proofErr w:type="spellStart"/>
-      <w:r>
-        <w:t>tidak</w:t>
-      </w:r>
-      <w:proofErr w:type="spellEnd"/>
-      <w:r>
-        <w:t xml:space="preserve"> </w:t>
-      </w:r>
-      <w:proofErr w:type="spellStart"/>
-      <w:r>
-        <w:t>terlalu</w:t>
-      </w:r>
-      <w:proofErr w:type="spellEnd"/>
-      <w:r>
-        <w:t xml:space="preserve"> </w:t>
-      </w:r>
-      <w:proofErr w:type="spellStart"/>
-      <w:r>
-        <w:t>besar</w:t>
+        <w:t>Walaupun</w:t>
+      </w:r>
+      <w:proofErr w:type="spellEnd"/>
+      <w:r>
+        <w:t xml:space="preserve"> </w:t>
+      </w:r>
+      <w:proofErr w:type="spellStart"/>
+      <w:r>
+        <w:t>mungkin</w:t>
+      </w:r>
+      <w:proofErr w:type="spellEnd"/>
+      <w:r>
+        <w:t xml:space="preserve"> </w:t>
+      </w:r>
+      <w:proofErr w:type="spellStart"/>
+      <w:r>
+        <w:t>jarang</w:t>
+      </w:r>
+      <w:proofErr w:type="spellEnd"/>
+      <w:r>
+        <w:t xml:space="preserve"> </w:t>
+      </w:r>
+      <w:proofErr w:type="spellStart"/>
+      <w:r>
+        <w:t>kita</w:t>
+      </w:r>
+      <w:proofErr w:type="spellEnd"/>
+      <w:r>
+        <w:t xml:space="preserve"> </w:t>
+      </w:r>
+      <w:proofErr w:type="spellStart"/>
+      <w:r>
+        <w:t>gunakan</w:t>
       </w:r>
       <w:proofErr w:type="spellEnd"/>
       <w:r>
@@ -9168,277 +9593,241 @@
       </w:r>
       <w:proofErr w:type="spellStart"/>
       <w:r>
-        <w:t>karena</w:t>
-      </w:r>
-      <w:proofErr w:type="spellEnd"/>
-      <w:r>
-        <w:t xml:space="preserve"> </w:t>
-      </w:r>
-      <w:proofErr w:type="spellStart"/>
-      <w:r>
-        <w:t>akan</w:t>
-      </w:r>
-      <w:proofErr w:type="spellEnd"/>
-      <w:r>
-        <w:t xml:space="preserve"> </w:t>
-      </w:r>
-      <w:proofErr w:type="spellStart"/>
-      <w:r>
-        <w:t>sulit</w:t>
-      </w:r>
-      <w:proofErr w:type="spellEnd"/>
-      <w:r>
-        <w:t xml:space="preserve"> </w:t>
-      </w:r>
-      <w:proofErr w:type="spellStart"/>
-      <w:r>
-        <w:t>dibaca</w:t>
-      </w:r>
-      <w:proofErr w:type="spellEnd"/>
-      <w:r>
-        <w:t xml:space="preserve"> dan </w:t>
-      </w:r>
-      <w:proofErr w:type="spellStart"/>
-      <w:r>
-        <w:t>dimengerti</w:t>
-      </w:r>
-      <w:proofErr w:type="spellEnd"/>
+        <w:t>tapi</w:t>
+      </w:r>
+      <w:proofErr w:type="spellEnd"/>
+      <w:r>
+        <w:t xml:space="preserve"> </w:t>
+      </w:r>
+      <w:proofErr w:type="spellStart"/>
+      <w:r>
+        <w:t>kita</w:t>
+      </w:r>
+      <w:proofErr w:type="spellEnd"/>
+      <w:r>
+        <w:t xml:space="preserve"> juga </w:t>
+      </w:r>
+      <w:proofErr w:type="spellStart"/>
+      <w:r>
+        <w:t>bisa</w:t>
+      </w:r>
+      <w:proofErr w:type="spellEnd"/>
+      <w:r>
+        <w:t xml:space="preserve"> </w:t>
+      </w:r>
+      <w:proofErr w:type="spellStart"/>
+      <w:r>
+        <w:t>mendapatkan</w:t>
+      </w:r>
+      <w:proofErr w:type="spellEnd"/>
+      <w:r>
+        <w:t xml:space="preserve"> </w:t>
+      </w:r>
+      <w:proofErr w:type="spellStart"/>
+      <w:r>
+        <w:t>informasi</w:t>
+      </w:r>
+      <w:proofErr w:type="spellEnd"/>
+      <w:r>
+        <w:t xml:space="preserve"> test yang </w:t>
+      </w:r>
+      <w:proofErr w:type="spellStart"/>
+      <w:r>
+        <w:t>sedang</w:t>
+      </w:r>
+      <w:proofErr w:type="spellEnd"/>
+      <w:r>
+        <w:t xml:space="preserve"> </w:t>
+      </w:r>
+      <w:proofErr w:type="spellStart"/>
+      <w:r>
+        <w:t>berjalan</w:t>
+      </w:r>
+      <w:proofErr w:type="spellEnd"/>
+      <w:r>
+        <w:t xml:space="preserve"> </w:t>
+      </w:r>
+      <w:proofErr w:type="spellStart"/>
+      <w:r>
+        <w:t>menggunakan</w:t>
+      </w:r>
+      <w:proofErr w:type="spellEnd"/>
+      <w:r>
+        <w:t xml:space="preserve"> interface Test Info</w:t>
+      </w:r>
     </w:p>
     <w:p>
       <w:pPr>
         <w:pStyle w:val="ListParagraph"/>
         <w:numPr>
           <w:ilvl w:val="0"/>
-          <w:numId w:val="26"/>
+          <w:numId w:val="27"/>
         </w:numPr>
       </w:pPr>
       <w:r>
-        <w:t xml:space="preserve">Jika test class </w:t>
-      </w:r>
-      <w:proofErr w:type="spellStart"/>
-      <w:r>
-        <w:t>sudah</w:t>
-      </w:r>
-      <w:proofErr w:type="spellEnd"/>
-      <w:r>
-        <w:t xml:space="preserve"> </w:t>
-      </w:r>
-      <w:proofErr w:type="spellStart"/>
-      <w:r>
-        <w:t>semakin</w:t>
-      </w:r>
-      <w:proofErr w:type="spellEnd"/>
-      <w:r>
-        <w:t xml:space="preserve"> </w:t>
-      </w:r>
-      <w:proofErr w:type="spellStart"/>
-      <w:r>
-        <w:t>besar</w:t>
-      </w:r>
-      <w:proofErr w:type="spellEnd"/>
-      <w:r>
-        <w:t xml:space="preserve">, </w:t>
-      </w:r>
-      <w:proofErr w:type="spellStart"/>
-      <w:r>
-        <w:t>ada</w:t>
-      </w:r>
-      <w:proofErr w:type="spellEnd"/>
-      <w:r>
-        <w:t xml:space="preserve"> </w:t>
-      </w:r>
-      <w:proofErr w:type="spellStart"/>
-      <w:r>
-        <w:t>baiknya</w:t>
-      </w:r>
-      <w:proofErr w:type="spellEnd"/>
-      <w:r>
-        <w:t xml:space="preserve"> </w:t>
-      </w:r>
-      <w:proofErr w:type="spellStart"/>
-      <w:r>
-        <w:t>kita</w:t>
-      </w:r>
-      <w:proofErr w:type="spellEnd"/>
-      <w:r>
-        <w:t xml:space="preserve"> </w:t>
-      </w:r>
-      <w:proofErr w:type="spellStart"/>
-      <w:r>
-        <w:t>pecah</w:t>
-      </w:r>
-      <w:proofErr w:type="spellEnd"/>
-      <w:r>
-        <w:t xml:space="preserve"> </w:t>
-      </w:r>
-      <w:proofErr w:type="spellStart"/>
-      <w:r>
-        <w:t>menjadi</w:t>
-      </w:r>
-      <w:proofErr w:type="spellEnd"/>
-      <w:r>
-        <w:t xml:space="preserve"> </w:t>
-      </w:r>
-      <w:proofErr w:type="spellStart"/>
-      <w:r>
-        <w:t>beberapa</w:t>
-      </w:r>
-      <w:proofErr w:type="spellEnd"/>
-      <w:r>
-        <w:t xml:space="preserve"> test class, </w:t>
-      </w:r>
-      <w:proofErr w:type="spellStart"/>
-      <w:r>
-        <w:t>lalu</w:t>
-      </w:r>
-      <w:proofErr w:type="spellEnd"/>
-      <w:r>
-        <w:t xml:space="preserve"> </w:t>
-      </w:r>
-      <w:proofErr w:type="spellStart"/>
-      <w:r>
-        <w:t>kita</w:t>
-      </w:r>
-      <w:proofErr w:type="spellEnd"/>
-      <w:r>
-        <w:t xml:space="preserve"> grouping </w:t>
-      </w:r>
-      <w:proofErr w:type="spellStart"/>
-      <w:r>
-        <w:t>sesuai</w:t>
-      </w:r>
-      <w:proofErr w:type="spellEnd"/>
-      <w:r>
-        <w:t xml:space="preserve"> </w:t>
-      </w:r>
-      <w:proofErr w:type="spellStart"/>
-      <w:r>
-        <w:t>dengan</w:t>
-      </w:r>
-      <w:proofErr w:type="spellEnd"/>
-      <w:r>
-        <w:t xml:space="preserve"> </w:t>
-      </w:r>
-      <w:proofErr w:type="spellStart"/>
-      <w:r>
-        <w:t>jenis</w:t>
-      </w:r>
-      <w:proofErr w:type="spellEnd"/>
-      <w:r>
-        <w:t xml:space="preserve"> method test </w:t>
-      </w:r>
-      <w:proofErr w:type="spellStart"/>
-      <w:r>
-        <w:t>nya</w:t>
-      </w:r>
-      <w:proofErr w:type="spellEnd"/>
+        <w:t xml:space="preserve">Kita </w:t>
+      </w:r>
+      <w:proofErr w:type="spellStart"/>
+      <w:r>
+        <w:t>bisa</w:t>
+      </w:r>
+      <w:proofErr w:type="spellEnd"/>
+      <w:r>
+        <w:t xml:space="preserve"> </w:t>
+      </w:r>
+      <w:proofErr w:type="spellStart"/>
+      <w:r>
+        <w:t>menambahkan</w:t>
+      </w:r>
+      <w:proofErr w:type="spellEnd"/>
+      <w:r>
+        <w:t xml:space="preserve"> </w:t>
+      </w:r>
+      <w:proofErr w:type="spellStart"/>
+      <w:r>
+        <w:t>TestInfo</w:t>
+      </w:r>
+      <w:proofErr w:type="spellEnd"/>
+      <w:r>
+        <w:t xml:space="preserve"> </w:t>
+      </w:r>
+      <w:proofErr w:type="spellStart"/>
+      <w:r>
+        <w:t>sebagai</w:t>
+      </w:r>
+      <w:proofErr w:type="spellEnd"/>
+      <w:r>
+        <w:t xml:space="preserve"> parameter di function unit test</w:t>
+      </w:r>
+    </w:p>
+    <w:p>
+      <w:pPr>
+        <w:pStyle w:val="Heading2"/>
+        <w:rPr>
+          <w:rFonts w:asciiTheme="minorHAnsi" w:hAnsiTheme="minorHAnsi" w:cstheme="minorHAnsi"/>
+          <w:b/>
+          <w:bCs/>
+          <w:color w:val="4472C4" w:themeColor="accent1"/>
+          <w:sz w:val="28"/>
+          <w:szCs w:val="28"/>
+        </w:rPr>
+      </w:pPr>
+      <w:r>
+        <w:rPr>
+          <w:rFonts w:asciiTheme="minorHAnsi" w:hAnsiTheme="minorHAnsi" w:cstheme="minorHAnsi"/>
+          <w:b/>
+          <w:bCs/>
+          <w:color w:val="4472C4" w:themeColor="accent1"/>
+          <w:sz w:val="28"/>
+          <w:szCs w:val="28"/>
+        </w:rPr>
+        <w:t>Dependency Injection di Test</w:t>
+      </w:r>
     </w:p>
     <w:p>
       <w:pPr>
         <w:pStyle w:val="ListParagraph"/>
         <w:numPr>
           <w:ilvl w:val="0"/>
-          <w:numId w:val="26"/>
+          <w:numId w:val="28"/>
         </w:numPr>
       </w:pPr>
-      <w:r>
-        <w:t xml:space="preserve">JUnit </w:t>
-      </w:r>
-      <w:proofErr w:type="spellStart"/>
-      <w:r>
-        <w:t>mendukung</w:t>
-      </w:r>
-      <w:proofErr w:type="spellEnd"/>
-      <w:r>
-        <w:t xml:space="preserve"> </w:t>
-      </w:r>
-      <w:proofErr w:type="spellStart"/>
-      <w:r>
-        <w:t>pembuatan</w:t>
-      </w:r>
-      <w:proofErr w:type="spellEnd"/>
-      <w:r>
-        <w:t xml:space="preserve"> class test di </w:t>
-      </w:r>
-      <w:proofErr w:type="spellStart"/>
-      <w:r>
-        <w:t>dalam</w:t>
-      </w:r>
-      <w:proofErr w:type="spellEnd"/>
-      <w:r>
-        <w:t xml:space="preserve"> class test, </w:t>
-      </w:r>
-      <w:proofErr w:type="spellStart"/>
-      <w:r>
-        <w:t>jadi</w:t>
-      </w:r>
-      <w:proofErr w:type="spellEnd"/>
-      <w:r>
-        <w:t xml:space="preserve"> kitab isa </w:t>
-      </w:r>
-      <w:proofErr w:type="spellStart"/>
-      <w:r>
-        <w:t>memecah</w:t>
-      </w:r>
-      <w:proofErr w:type="spellEnd"/>
-      <w:r>
-        <w:t xml:space="preserve"> </w:t>
-      </w:r>
-      <w:proofErr w:type="spellStart"/>
-      <w:r>
-        <w:t>sebuah</w:t>
-      </w:r>
-      <w:proofErr w:type="spellEnd"/>
-      <w:r>
-        <w:t xml:space="preserve"> class test, </w:t>
-      </w:r>
-      <w:proofErr w:type="spellStart"/>
-      <w:r>
-        <w:t>tanpa</w:t>
-      </w:r>
-      <w:proofErr w:type="spellEnd"/>
-      <w:r>
-        <w:t xml:space="preserve"> </w:t>
-      </w:r>
-      <w:proofErr w:type="spellStart"/>
-      <w:r>
-        <w:t>harus</w:t>
-      </w:r>
-      <w:proofErr w:type="spellEnd"/>
-      <w:r>
-        <w:t xml:space="preserve"> </w:t>
-      </w:r>
-      <w:proofErr w:type="spellStart"/>
-      <w:r>
-        <w:t>membuat</w:t>
-      </w:r>
-      <w:proofErr w:type="spellEnd"/>
-      <w:r>
-        <w:t xml:space="preserve"> class di file </w:t>
-      </w:r>
-      <w:proofErr w:type="spellStart"/>
-      <w:r>
-        <w:t>berbeda</w:t>
-      </w:r>
-      <w:proofErr w:type="spellEnd"/>
-      <w:r>
-        <w:t xml:space="preserve">, kitab isa </w:t>
-      </w:r>
-      <w:proofErr w:type="spellStart"/>
-      <w:r>
-        <w:t>cukup</w:t>
-      </w:r>
-      <w:proofErr w:type="spellEnd"/>
-      <w:r>
-        <w:t xml:space="preserve"> </w:t>
-      </w:r>
-      <w:proofErr w:type="spellStart"/>
-      <w:r>
-        <w:t>menggunakan</w:t>
-      </w:r>
-      <w:proofErr w:type="spellEnd"/>
-      <w:r>
-        <w:t xml:space="preserve"> inner class</w:t>
+      <w:proofErr w:type="spellStart"/>
+      <w:r>
+        <w:t>T</w:t>
+      </w:r>
+      <w:r>
+        <w:t>i</w:t>
+      </w:r>
+      <w:r>
+        <w:t>dak</w:t>
+      </w:r>
+      <w:proofErr w:type="spellEnd"/>
+      <w:r>
+        <w:t xml:space="preserve"> </w:t>
+      </w:r>
+      <w:proofErr w:type="spellStart"/>
+      <w:r>
+        <w:t>ada</w:t>
+      </w:r>
+      <w:proofErr w:type="spellEnd"/>
+      <w:r>
+        <w:t xml:space="preserve"> magic di JUnit</w:t>
+      </w:r>
+      <w:r>
+        <w:t xml:space="preserve">, </w:t>
+      </w:r>
+      <w:proofErr w:type="spellStart"/>
+      <w:r>
+        <w:t>sebenarnya</w:t>
+      </w:r>
+      <w:proofErr w:type="spellEnd"/>
+      <w:r>
+        <w:t xml:space="preserve"> </w:t>
+      </w:r>
+      <w:proofErr w:type="spellStart"/>
+      <w:r>
+        <w:t>fitur</w:t>
+      </w:r>
+      <w:proofErr w:type="spellEnd"/>
+      <w:r>
+        <w:t xml:space="preserve"> </w:t>
+      </w:r>
+      <w:proofErr w:type="spellStart"/>
+      <w:r>
+        <w:t>TestInfo</w:t>
+      </w:r>
+      <w:proofErr w:type="spellEnd"/>
+      <w:r>
+        <w:t xml:space="preserve"> yang </w:t>
+      </w:r>
+      <w:proofErr w:type="spellStart"/>
+      <w:r>
+        <w:t>sebelumnya</w:t>
+      </w:r>
+      <w:proofErr w:type="spellEnd"/>
+      <w:r>
+        <w:t xml:space="preserve"> </w:t>
+      </w:r>
+      <w:proofErr w:type="spellStart"/>
+      <w:r>
+        <w:t>kita</w:t>
+      </w:r>
+      <w:proofErr w:type="spellEnd"/>
+      <w:r>
+        <w:t xml:space="preserve"> </w:t>
+      </w:r>
+      <w:proofErr w:type="spellStart"/>
+      <w:r>
+        <w:t>bahas</w:t>
+      </w:r>
+      <w:proofErr w:type="spellEnd"/>
+      <w:r>
+        <w:t xml:space="preserve"> </w:t>
+      </w:r>
+      <w:proofErr w:type="spellStart"/>
+      <w:r>
+        <w:t>adalah</w:t>
+      </w:r>
+      <w:proofErr w:type="spellEnd"/>
+      <w:r>
+        <w:t xml:space="preserve"> </w:t>
+      </w:r>
+      <w:proofErr w:type="spellStart"/>
+      <w:r>
+        <w:t>bagian</w:t>
+      </w:r>
+      <w:proofErr w:type="spellEnd"/>
+      <w:r>
+        <w:t xml:space="preserve"> </w:t>
+      </w:r>
+      <w:proofErr w:type="spellStart"/>
+      <w:r>
+        <w:t>dari</w:t>
+      </w:r>
+      <w:proofErr w:type="spellEnd"/>
+      <w:r>
+        <w:t xml:space="preserve"> dependency injection di JUnit</w:t>
       </w:r>
     </w:p>
     <w:p>
@@ -9446,9 +9835,328 @@
         <w:pStyle w:val="ListParagraph"/>
         <w:numPr>
           <w:ilvl w:val="0"/>
-          <w:numId w:val="26"/>
+          <w:numId w:val="28"/>
         </w:numPr>
       </w:pPr>
+      <w:r>
+        <w:t xml:space="preserve">Dependency Injection </w:t>
+      </w:r>
+      <w:proofErr w:type="spellStart"/>
+      <w:r>
+        <w:t>sederhananya</w:t>
+      </w:r>
+      <w:proofErr w:type="spellEnd"/>
+      <w:r>
+        <w:t xml:space="preserve"> </w:t>
+      </w:r>
+      <w:proofErr w:type="spellStart"/>
+      <w:r>
+        <w:t>adalah</w:t>
+      </w:r>
+      <w:proofErr w:type="spellEnd"/>
+      <w:r>
+        <w:t xml:space="preserve"> </w:t>
+      </w:r>
+      <w:proofErr w:type="spellStart"/>
+      <w:r>
+        <w:t>bagaimana</w:t>
+      </w:r>
+      <w:proofErr w:type="spellEnd"/>
+      <w:r>
+        <w:t xml:space="preserve"> </w:t>
+      </w:r>
+      <w:proofErr w:type="spellStart"/>
+      <w:r>
+        <w:t>kita</w:t>
+      </w:r>
+      <w:proofErr w:type="spellEnd"/>
+      <w:r>
+        <w:t xml:space="preserve"> </w:t>
+      </w:r>
+      <w:proofErr w:type="spellStart"/>
+      <w:r>
+        <w:t>bisa</w:t>
+      </w:r>
+      <w:proofErr w:type="spellEnd"/>
+      <w:r>
+        <w:t xml:space="preserve"> </w:t>
+      </w:r>
+      <w:proofErr w:type="spellStart"/>
+      <w:r>
+        <w:t>memasukkan</w:t>
+      </w:r>
+      <w:proofErr w:type="spellEnd"/>
+      <w:r>
+        <w:t xml:space="preserve"> dependency(object/instance) </w:t>
+      </w:r>
+      <w:proofErr w:type="spellStart"/>
+      <w:r>
+        <w:t>ke</w:t>
+      </w:r>
+      <w:proofErr w:type="spellEnd"/>
+      <w:r>
+        <w:t xml:space="preserve"> </w:t>
+      </w:r>
+      <w:proofErr w:type="spellStart"/>
+      <w:r>
+        <w:t>dalam</w:t>
+      </w:r>
+      <w:proofErr w:type="spellEnd"/>
+      <w:r>
+        <w:t xml:space="preserve"> unit test </w:t>
+      </w:r>
+      <w:proofErr w:type="spellStart"/>
+      <w:r>
+        <w:t>secara</w:t>
+      </w:r>
+      <w:proofErr w:type="spellEnd"/>
+      <w:r>
+        <w:t xml:space="preserve"> </w:t>
+      </w:r>
+      <w:proofErr w:type="spellStart"/>
+      <w:r>
+        <w:t>otomatis</w:t>
+      </w:r>
+      <w:proofErr w:type="spellEnd"/>
+      <w:r>
+        <w:t xml:space="preserve"> </w:t>
+      </w:r>
+      <w:proofErr w:type="spellStart"/>
+      <w:r>
+        <w:t>tanpa</w:t>
+      </w:r>
+      <w:proofErr w:type="spellEnd"/>
+      <w:r>
+        <w:t xml:space="preserve"> proses manual</w:t>
+      </w:r>
+    </w:p>
+    <w:p>
+      <w:pPr>
+        <w:pStyle w:val="ListParagraph"/>
+        <w:numPr>
+          <w:ilvl w:val="0"/>
+          <w:numId w:val="28"/>
+        </w:numPr>
+      </w:pPr>
+      <w:proofErr w:type="spellStart"/>
+      <w:r>
+        <w:t>Saat</w:t>
+      </w:r>
+      <w:proofErr w:type="spellEnd"/>
+      <w:r>
+        <w:t xml:space="preserve"> </w:t>
+      </w:r>
+      <w:proofErr w:type="spellStart"/>
+      <w:r>
+        <w:t>kita</w:t>
+      </w:r>
+      <w:proofErr w:type="spellEnd"/>
+      <w:r>
+        <w:t xml:space="preserve"> </w:t>
+      </w:r>
+      <w:proofErr w:type="spellStart"/>
+      <w:r>
+        <w:t>menambah</w:t>
+      </w:r>
+      <w:proofErr w:type="spellEnd"/>
+      <w:r>
+        <w:t xml:space="preserve"> parameter di function unit test, </w:t>
+      </w:r>
+      <w:proofErr w:type="spellStart"/>
+      <w:r>
+        <w:t>sebenarnya</w:t>
+      </w:r>
+      <w:proofErr w:type="spellEnd"/>
+      <w:r>
+        <w:t xml:space="preserve"> kitab isa </w:t>
+      </w:r>
+      <w:proofErr w:type="spellStart"/>
+      <w:r>
+        <w:t>secara</w:t>
+      </w:r>
+      <w:proofErr w:type="spellEnd"/>
+      <w:r>
+        <w:t xml:space="preserve"> </w:t>
+      </w:r>
+      <w:proofErr w:type="spellStart"/>
+      <w:r>
+        <w:t>otomatis</w:t>
+      </w:r>
+      <w:proofErr w:type="spellEnd"/>
+      <w:r>
+        <w:t xml:space="preserve"> </w:t>
+      </w:r>
+      <w:proofErr w:type="spellStart"/>
+      <w:r>
+        <w:t>memasukkan</w:t>
+      </w:r>
+      <w:proofErr w:type="spellEnd"/>
+      <w:r>
+        <w:t xml:space="preserve"> parameter di function unit test, </w:t>
+      </w:r>
+      <w:proofErr w:type="spellStart"/>
+      <w:r>
+        <w:t>sebenarnya</w:t>
+      </w:r>
+      <w:proofErr w:type="spellEnd"/>
+      <w:r>
+        <w:t xml:space="preserve"> kitab isa </w:t>
+      </w:r>
+      <w:proofErr w:type="spellStart"/>
+      <w:r>
+        <w:t>secara</w:t>
+      </w:r>
+      <w:proofErr w:type="spellEnd"/>
+      <w:r>
+        <w:t xml:space="preserve"> </w:t>
+      </w:r>
+      <w:proofErr w:type="spellStart"/>
+      <w:r>
+        <w:t>otomatis</w:t>
+      </w:r>
+      <w:proofErr w:type="spellEnd"/>
+      <w:r>
+        <w:t xml:space="preserve"> </w:t>
+      </w:r>
+      <w:proofErr w:type="spellStart"/>
+      <w:r>
+        <w:t>memasukkan</w:t>
+      </w:r>
+      <w:proofErr w:type="spellEnd"/>
+      <w:r>
+        <w:t xml:space="preserve"> parameter </w:t>
+      </w:r>
+      <w:proofErr w:type="spellStart"/>
+      <w:r>
+        <w:t>tersebut</w:t>
+      </w:r>
+      <w:proofErr w:type="spellEnd"/>
+      <w:r>
+        <w:t xml:space="preserve"> </w:t>
+      </w:r>
+      <w:proofErr w:type="spellStart"/>
+      <w:r>
+        <w:t>dengan</w:t>
+      </w:r>
+      <w:proofErr w:type="spellEnd"/>
+      <w:r>
+        <w:t xml:space="preserve"> </w:t>
+      </w:r>
+      <w:proofErr w:type="spellStart"/>
+      <w:r>
+        <w:t>bantuan</w:t>
+      </w:r>
+      <w:proofErr w:type="spellEnd"/>
+      <w:r>
+        <w:t xml:space="preserve"> </w:t>
+      </w:r>
+      <w:proofErr w:type="spellStart"/>
+      <w:r>
+        <w:t>ParameterResolver</w:t>
+      </w:r>
+      <w:proofErr w:type="spellEnd"/>
+    </w:p>
+    <w:p>
+      <w:pPr>
+        <w:pStyle w:val="ListParagraph"/>
+        <w:numPr>
+          <w:ilvl w:val="0"/>
+          <w:numId w:val="28"/>
+        </w:numPr>
+      </w:pPr>
+      <w:proofErr w:type="spellStart"/>
+      <w:r>
+        <w:t>Contohnya</w:t>
+      </w:r>
+      <w:proofErr w:type="spellEnd"/>
+      <w:r>
+        <w:t xml:space="preserve"> </w:t>
+      </w:r>
+      <w:proofErr w:type="spellStart"/>
+      <w:r>
+        <w:t>TestInfo</w:t>
+      </w:r>
+      <w:proofErr w:type="spellEnd"/>
+      <w:r>
+        <w:t xml:space="preserve"> yang </w:t>
+      </w:r>
+      <w:proofErr w:type="spellStart"/>
+      <w:r>
+        <w:t>kita</w:t>
+      </w:r>
+      <w:proofErr w:type="spellEnd"/>
+      <w:r>
+        <w:t xml:space="preserve"> </w:t>
+      </w:r>
+      <w:proofErr w:type="spellStart"/>
+      <w:r>
+        <w:t>bahas</w:t>
+      </w:r>
+      <w:proofErr w:type="spellEnd"/>
+      <w:r>
+        <w:t xml:space="preserve"> </w:t>
+      </w:r>
+      <w:proofErr w:type="spellStart"/>
+      <w:r>
+        <w:t>sebelumnya</w:t>
+      </w:r>
+      <w:proofErr w:type="spellEnd"/>
+      <w:r>
+        <w:t xml:space="preserve">, </w:t>
+      </w:r>
+      <w:proofErr w:type="spellStart"/>
+      <w:r>
+        <w:t>sebenarnya</w:t>
+      </w:r>
+      <w:proofErr w:type="spellEnd"/>
+      <w:r>
+        <w:t xml:space="preserve"> </w:t>
+      </w:r>
+      <w:proofErr w:type="spellStart"/>
+      <w:r>
+        <w:t>objectnya</w:t>
+      </w:r>
+      <w:proofErr w:type="spellEnd"/>
+      <w:r>
+        <w:t xml:space="preserve"> </w:t>
+      </w:r>
+      <w:proofErr w:type="spellStart"/>
+      <w:r>
+        <w:t>dibuat</w:t>
+      </w:r>
+      <w:proofErr w:type="spellEnd"/>
+      <w:r>
+        <w:t xml:space="preserve"> oleh </w:t>
+      </w:r>
+      <w:proofErr w:type="spellStart"/>
+      <w:r>
+        <w:t>TestInfoParameterRevolver</w:t>
+      </w:r>
+      <w:proofErr w:type="spellEnd"/>
+    </w:p>
+    <w:p/>
+    <w:p>
+      <w:r>
+        <w:lastRenderedPageBreak/>
+        <w:t xml:space="preserve">## </w:t>
+      </w:r>
+      <w:proofErr w:type="spellStart"/>
+      <w:r>
+        <w:t>Menggunakan</w:t>
+      </w:r>
+      <w:proofErr w:type="spellEnd"/>
+      <w:r>
+        <w:t xml:space="preserve"> Parameter Resolver ##</w:t>
+      </w:r>
+    </w:p>
+    <w:p>
+      <w:pPr>
+        <w:pStyle w:val="ListParagraph"/>
+        <w:numPr>
+          <w:ilvl w:val="0"/>
+          <w:numId w:val="29"/>
+        </w:numPr>
+      </w:pPr>
       <w:proofErr w:type="spellStart"/>
       <w:r>
         <w:t>Untuk</w:t>
@@ -9459,53 +10167,85 @@
       </w:r>
       <w:proofErr w:type="spellStart"/>
       <w:r>
-        <w:t>memberi</w:t>
-      </w:r>
-      <w:proofErr w:type="spellEnd"/>
-      <w:r>
-        <w:t xml:space="preserve"> </w:t>
-      </w:r>
-      <w:proofErr w:type="spellStart"/>
-      <w:r>
-        <w:t>tahu</w:t>
-      </w:r>
-      <w:proofErr w:type="spellEnd"/>
-      <w:r>
-        <w:t xml:space="preserve"> </w:t>
-      </w:r>
-      <w:proofErr w:type="spellStart"/>
-      <w:r>
-        <w:t>bahwa</w:t>
-      </w:r>
-      <w:proofErr w:type="spellEnd"/>
-      <w:r>
-        <w:t xml:space="preserve"> inner class </w:t>
-      </w:r>
-      <w:proofErr w:type="spellStart"/>
-      <w:r>
-        <w:t>tersebut</w:t>
-      </w:r>
-      <w:proofErr w:type="spellEnd"/>
-      <w:r>
-        <w:t xml:space="preserve"> </w:t>
-      </w:r>
-      <w:proofErr w:type="spellStart"/>
-      <w:r>
-        <w:t>adalah</w:t>
-      </w:r>
-      <w:proofErr w:type="spellEnd"/>
-      <w:r>
-        <w:t xml:space="preserve"> test class, kitab isa </w:t>
-      </w:r>
-      <w:proofErr w:type="spellStart"/>
-      <w:r>
         <w:t>menggunakan</w:t>
       </w:r>
       <w:proofErr w:type="spellEnd"/>
       <w:r>
-        <w:t xml:space="preserve"> annotation @Nested</w:t>
-      </w:r>
-    </w:p>
+        <w:t xml:space="preserve"> parameter resolver yang </w:t>
+      </w:r>
+      <w:proofErr w:type="spellStart"/>
+      <w:r>
+        <w:t>sudah</w:t>
+      </w:r>
+      <w:proofErr w:type="spellEnd"/>
+      <w:r>
+        <w:t xml:space="preserve"> </w:t>
+      </w:r>
+      <w:proofErr w:type="spellStart"/>
+      <w:r>
+        <w:t>kita</w:t>
+      </w:r>
+      <w:proofErr w:type="spellEnd"/>
+      <w:r>
+        <w:t xml:space="preserve"> </w:t>
+      </w:r>
+      <w:proofErr w:type="spellStart"/>
+      <w:r>
+        <w:t>buat</w:t>
+      </w:r>
+      <w:proofErr w:type="spellEnd"/>
+      <w:r>
+        <w:t xml:space="preserve">, kitab isa </w:t>
+      </w:r>
+      <w:proofErr w:type="spellStart"/>
+      <w:r>
+        <w:t>menggunakan</w:t>
+      </w:r>
+      <w:proofErr w:type="spellEnd"/>
+      <w:r>
+        <w:t xml:space="preserve"> annotation @ExtendWith di test class</w:t>
+      </w:r>
+    </w:p>
+    <w:p>
+      <w:pPr>
+        <w:pStyle w:val="ListParagraph"/>
+        <w:numPr>
+          <w:ilvl w:val="0"/>
+          <w:numId w:val="29"/>
+        </w:numPr>
+      </w:pPr>
+      <w:r>
+        <w:t xml:space="preserve">Jika </w:t>
+      </w:r>
+      <w:proofErr w:type="spellStart"/>
+      <w:r>
+        <w:t>lebih</w:t>
+      </w:r>
+      <w:proofErr w:type="spellEnd"/>
+      <w:r>
+        <w:t xml:space="preserve"> </w:t>
+      </w:r>
+      <w:proofErr w:type="spellStart"/>
+      <w:r>
+        <w:t>dari</w:t>
+      </w:r>
+      <w:proofErr w:type="spellEnd"/>
+      <w:r>
+        <w:t xml:space="preserve"> 1 parameter resolver, kitab isa </w:t>
+      </w:r>
+      <w:proofErr w:type="spellStart"/>
+      <w:r>
+        <w:t>menggunkan</w:t>
+      </w:r>
+      <w:proofErr w:type="spellEnd"/>
+      <w:r>
+        <w:t xml:space="preserve"> @Extentions</w:t>
+      </w:r>
+    </w:p>
+    <w:p/>
+    <w:p/>
+    <w:p/>
+    <w:p/>
     <w:p/>
     <w:p/>
     <w:p/>
@@ -10024,6 +10764,119 @@
     </w:lvl>
   </w:abstractNum>
   <w:abstractNum w:abstractNumId="4" w15:restartNumberingAfterBreak="0">
+    <w:nsid w:val="184251B0"/>
+    <w:multiLevelType w:val="hybridMultilevel"/>
+    <w:tmpl w:val="256E37F8"/>
+    <w:lvl w:ilvl="0" w:tplc="04090001">
+      <w:start w:val="1"/>
+      <w:numFmt w:val="bullet"/>
+      <w:lvlText w:val=""/>
+      <w:lvlJc w:val="left"/>
+      <w:pPr>
+        <w:ind w:left="720" w:hanging="360"/>
+      </w:pPr>
+      <w:rPr>
+        <w:rFonts w:ascii="Symbol" w:hAnsi="Symbol" w:hint="default"/>
+      </w:rPr>
+    </w:lvl>
+    <w:lvl w:ilvl="1" w:tplc="04090003" w:tentative="1">
+      <w:start w:val="1"/>
+      <w:numFmt w:val="bullet"/>
+      <w:lvlText w:val="o"/>
+      <w:lvlJc w:val="left"/>
+      <w:pPr>
+        <w:ind w:left="1440" w:hanging="360"/>
+      </w:pPr>
+      <w:rPr>
+        <w:rFonts w:ascii="Courier New" w:hAnsi="Courier New" w:cs="Courier New" w:hint="default"/>
+      </w:rPr>
+    </w:lvl>
+    <w:lvl w:ilvl="2" w:tplc="04090005" w:tentative="1">
+      <w:start w:val="1"/>
+      <w:numFmt w:val="bullet"/>
+      <w:lvlText w:val=""/>
+      <w:lvlJc w:val="left"/>
+      <w:pPr>
+        <w:ind w:left="2160" w:hanging="360"/>
+      </w:pPr>
+      <w:rPr>
+        <w:rFonts w:ascii="Wingdings" w:hAnsi="Wingdings" w:hint="default"/>
+      </w:rPr>
+    </w:lvl>
+    <w:lvl w:ilvl="3" w:tplc="04090001" w:tentative="1">
+      <w:start w:val="1"/>
+      <w:numFmt w:val="bullet"/>
+      <w:lvlText w:val=""/>
+      <w:lvlJc w:val="left"/>
+      <w:pPr>
+        <w:ind w:left="2880" w:hanging="360"/>
+      </w:pPr>
+      <w:rPr>
+        <w:rFonts w:ascii="Symbol" w:hAnsi="Symbol" w:hint="default"/>
+      </w:rPr>
+    </w:lvl>
+    <w:lvl w:ilvl="4" w:tplc="04090003" w:tentative="1">
+      <w:start w:val="1"/>
+      <w:numFmt w:val="bullet"/>
+      <w:lvlText w:val="o"/>
+      <w:lvlJc w:val="left"/>
+      <w:pPr>
+        <w:ind w:left="3600" w:hanging="360"/>
+      </w:pPr>
+      <w:rPr>
+        <w:rFonts w:ascii="Courier New" w:hAnsi="Courier New" w:cs="Courier New" w:hint="default"/>
+      </w:rPr>
+    </w:lvl>
+    <w:lvl w:ilvl="5" w:tplc="04090005" w:tentative="1">
+      <w:start w:val="1"/>
+      <w:numFmt w:val="bullet"/>
+      <w:lvlText w:val=""/>
+      <w:lvlJc w:val="left"/>
+      <w:pPr>
+        <w:ind w:left="4320" w:hanging="360"/>
+      </w:pPr>
+      <w:rPr>
+        <w:rFonts w:ascii="Wingdings" w:hAnsi="Wingdings" w:hint="default"/>
+      </w:rPr>
+    </w:lvl>
+    <w:lvl w:ilvl="6" w:tplc="04090001" w:tentative="1">
+      <w:start w:val="1"/>
+      <w:numFmt w:val="bullet"/>
+      <w:lvlText w:val=""/>
+      <w:lvlJc w:val="left"/>
+      <w:pPr>
+        <w:ind w:left="5040" w:hanging="360"/>
+      </w:pPr>
+      <w:rPr>
+        <w:rFonts w:ascii="Symbol" w:hAnsi="Symbol" w:hint="default"/>
+      </w:rPr>
+    </w:lvl>
+    <w:lvl w:ilvl="7" w:tplc="04090003" w:tentative="1">
+      <w:start w:val="1"/>
+      <w:numFmt w:val="bullet"/>
+      <w:lvlText w:val="o"/>
+      <w:lvlJc w:val="left"/>
+      <w:pPr>
+        <w:ind w:left="5760" w:hanging="360"/>
+      </w:pPr>
+      <w:rPr>
+        <w:rFonts w:ascii="Courier New" w:hAnsi="Courier New" w:cs="Courier New" w:hint="default"/>
+      </w:rPr>
+    </w:lvl>
+    <w:lvl w:ilvl="8" w:tplc="04090005" w:tentative="1">
+      <w:start w:val="1"/>
+      <w:numFmt w:val="bullet"/>
+      <w:lvlText w:val=""/>
+      <w:lvlJc w:val="left"/>
+      <w:pPr>
+        <w:ind w:left="6480" w:hanging="360"/>
+      </w:pPr>
+      <w:rPr>
+        <w:rFonts w:ascii="Wingdings" w:hAnsi="Wingdings" w:hint="default"/>
+      </w:rPr>
+    </w:lvl>
+  </w:abstractNum>
+  <w:abstractNum w:abstractNumId="5" w15:restartNumberingAfterBreak="0">
     <w:nsid w:val="244B1C4F"/>
     <w:multiLevelType w:val="hybridMultilevel"/>
     <w:tmpl w:val="82E06EB2"/>
@@ -10136,7 +10989,7 @@
       </w:rPr>
     </w:lvl>
   </w:abstractNum>
-  <w:abstractNum w:abstractNumId="5" w15:restartNumberingAfterBreak="0">
+  <w:abstractNum w:abstractNumId="6" w15:restartNumberingAfterBreak="0">
     <w:nsid w:val="24AA5285"/>
     <w:multiLevelType w:val="hybridMultilevel"/>
     <w:tmpl w:val="00D440C8"/>
@@ -10248,7 +11101,7 @@
       </w:rPr>
     </w:lvl>
   </w:abstractNum>
-  <w:abstractNum w:abstractNumId="6" w15:restartNumberingAfterBreak="0">
+  <w:abstractNum w:abstractNumId="7" w15:restartNumberingAfterBreak="0">
     <w:nsid w:val="30A277A0"/>
     <w:multiLevelType w:val="hybridMultilevel"/>
     <w:tmpl w:val="267CCBAC"/>
@@ -10361,7 +11214,120 @@
       </w:rPr>
     </w:lvl>
   </w:abstractNum>
-  <w:abstractNum w:abstractNumId="7" w15:restartNumberingAfterBreak="0">
+  <w:abstractNum w:abstractNumId="8" w15:restartNumberingAfterBreak="0">
+    <w:nsid w:val="315D6866"/>
+    <w:multiLevelType w:val="hybridMultilevel"/>
+    <w:tmpl w:val="CF4C16A6"/>
+    <w:lvl w:ilvl="0" w:tplc="04090001">
+      <w:start w:val="1"/>
+      <w:numFmt w:val="bullet"/>
+      <w:lvlText w:val=""/>
+      <w:lvlJc w:val="left"/>
+      <w:pPr>
+        <w:ind w:left="720" w:hanging="360"/>
+      </w:pPr>
+      <w:rPr>
+        <w:rFonts w:ascii="Symbol" w:hAnsi="Symbol" w:hint="default"/>
+      </w:rPr>
+    </w:lvl>
+    <w:lvl w:ilvl="1" w:tplc="04090003" w:tentative="1">
+      <w:start w:val="1"/>
+      <w:numFmt w:val="bullet"/>
+      <w:lvlText w:val="o"/>
+      <w:lvlJc w:val="left"/>
+      <w:pPr>
+        <w:ind w:left="1440" w:hanging="360"/>
+      </w:pPr>
+      <w:rPr>
+        <w:rFonts w:ascii="Courier New" w:hAnsi="Courier New" w:cs="Courier New" w:hint="default"/>
+      </w:rPr>
+    </w:lvl>
+    <w:lvl w:ilvl="2" w:tplc="04090005" w:tentative="1">
+      <w:start w:val="1"/>
+      <w:numFmt w:val="bullet"/>
+      <w:lvlText w:val=""/>
+      <w:lvlJc w:val="left"/>
+      <w:pPr>
+        <w:ind w:left="2160" w:hanging="360"/>
+      </w:pPr>
+      <w:rPr>
+        <w:rFonts w:ascii="Wingdings" w:hAnsi="Wingdings" w:hint="default"/>
+      </w:rPr>
+    </w:lvl>
+    <w:lvl w:ilvl="3" w:tplc="04090001" w:tentative="1">
+      <w:start w:val="1"/>
+      <w:numFmt w:val="bullet"/>
+      <w:lvlText w:val=""/>
+      <w:lvlJc w:val="left"/>
+      <w:pPr>
+        <w:ind w:left="2880" w:hanging="360"/>
+      </w:pPr>
+      <w:rPr>
+        <w:rFonts w:ascii="Symbol" w:hAnsi="Symbol" w:hint="default"/>
+      </w:rPr>
+    </w:lvl>
+    <w:lvl w:ilvl="4" w:tplc="04090003" w:tentative="1">
+      <w:start w:val="1"/>
+      <w:numFmt w:val="bullet"/>
+      <w:lvlText w:val="o"/>
+      <w:lvlJc w:val="left"/>
+      <w:pPr>
+        <w:ind w:left="3600" w:hanging="360"/>
+      </w:pPr>
+      <w:rPr>
+        <w:rFonts w:ascii="Courier New" w:hAnsi="Courier New" w:cs="Courier New" w:hint="default"/>
+      </w:rPr>
+    </w:lvl>
+    <w:lvl w:ilvl="5" w:tplc="04090005" w:tentative="1">
+      <w:start w:val="1"/>
+      <w:numFmt w:val="bullet"/>
+      <w:lvlText w:val=""/>
+      <w:lvlJc w:val="left"/>
+      <w:pPr>
+        <w:ind w:left="4320" w:hanging="360"/>
+      </w:pPr>
+      <w:rPr>
+        <w:rFonts w:ascii="Wingdings" w:hAnsi="Wingdings" w:hint="default"/>
+      </w:rPr>
+    </w:lvl>
+    <w:lvl w:ilvl="6" w:tplc="04090001" w:tentative="1">
+      <w:start w:val="1"/>
+      <w:numFmt w:val="bullet"/>
+      <w:lvlText w:val=""/>
+      <w:lvlJc w:val="left"/>
+      <w:pPr>
+        <w:ind w:left="5040" w:hanging="360"/>
+      </w:pPr>
+      <w:rPr>
+        <w:rFonts w:ascii="Symbol" w:hAnsi="Symbol" w:hint="default"/>
+      </w:rPr>
+    </w:lvl>
+    <w:lvl w:ilvl="7" w:tplc="04090003" w:tentative="1">
+      <w:start w:val="1"/>
+      <w:numFmt w:val="bullet"/>
+      <w:lvlText w:val="o"/>
+      <w:lvlJc w:val="left"/>
+      <w:pPr>
+        <w:ind w:left="5760" w:hanging="360"/>
+      </w:pPr>
+      <w:rPr>
+        <w:rFonts w:ascii="Courier New" w:hAnsi="Courier New" w:cs="Courier New" w:hint="default"/>
+      </w:rPr>
+    </w:lvl>
+    <w:lvl w:ilvl="8" w:tplc="04090005" w:tentative="1">
+      <w:start w:val="1"/>
+      <w:numFmt w:val="bullet"/>
+      <w:lvlText w:val=""/>
+      <w:lvlJc w:val="left"/>
+      <w:pPr>
+        <w:ind w:left="6480" w:hanging="360"/>
+      </w:pPr>
+      <w:rPr>
+        <w:rFonts w:ascii="Wingdings" w:hAnsi="Wingdings" w:hint="default"/>
+      </w:rPr>
+    </w:lvl>
+  </w:abstractNum>
+  <w:abstractNum w:abstractNumId="9" w15:restartNumberingAfterBreak="0">
     <w:nsid w:val="31BA5972"/>
     <w:multiLevelType w:val="hybridMultilevel"/>
     <w:tmpl w:val="48DED2EA"/>
@@ -10474,7 +11440,7 @@
       </w:rPr>
     </w:lvl>
   </w:abstractNum>
-  <w:abstractNum w:abstractNumId="8" w15:restartNumberingAfterBreak="0">
+  <w:abstractNum w:abstractNumId="10" w15:restartNumberingAfterBreak="0">
     <w:nsid w:val="326B6F74"/>
     <w:multiLevelType w:val="hybridMultilevel"/>
     <w:tmpl w:val="0B86972C"/>
@@ -10587,7 +11553,7 @@
       </w:rPr>
     </w:lvl>
   </w:abstractNum>
-  <w:abstractNum w:abstractNumId="9" w15:restartNumberingAfterBreak="0">
+  <w:abstractNum w:abstractNumId="11" w15:restartNumberingAfterBreak="0">
     <w:nsid w:val="3B8D4462"/>
     <w:multiLevelType w:val="hybridMultilevel"/>
     <w:tmpl w:val="3D0C717A"/>
@@ -10699,7 +11665,7 @@
       </w:rPr>
     </w:lvl>
   </w:abstractNum>
-  <w:abstractNum w:abstractNumId="10" w15:restartNumberingAfterBreak="0">
+  <w:abstractNum w:abstractNumId="12" w15:restartNumberingAfterBreak="0">
     <w:nsid w:val="450B0246"/>
     <w:multiLevelType w:val="hybridMultilevel"/>
     <w:tmpl w:val="DFB234A8"/>
@@ -10812,7 +11778,7 @@
       </w:rPr>
     </w:lvl>
   </w:abstractNum>
-  <w:abstractNum w:abstractNumId="11" w15:restartNumberingAfterBreak="0">
+  <w:abstractNum w:abstractNumId="13" w15:restartNumberingAfterBreak="0">
     <w:nsid w:val="46C77C20"/>
     <w:multiLevelType w:val="hybridMultilevel"/>
     <w:tmpl w:val="44887ED4"/>
@@ -10925,7 +11891,7 @@
       </w:rPr>
     </w:lvl>
   </w:abstractNum>
-  <w:abstractNum w:abstractNumId="12" w15:restartNumberingAfterBreak="0">
+  <w:abstractNum w:abstractNumId="14" w15:restartNumberingAfterBreak="0">
     <w:nsid w:val="487C0A21"/>
     <w:multiLevelType w:val="hybridMultilevel"/>
     <w:tmpl w:val="709C787A"/>
@@ -11038,7 +12004,7 @@
       </w:rPr>
     </w:lvl>
   </w:abstractNum>
-  <w:abstractNum w:abstractNumId="13" w15:restartNumberingAfterBreak="0">
+  <w:abstractNum w:abstractNumId="15" w15:restartNumberingAfterBreak="0">
     <w:nsid w:val="48E700CF"/>
     <w:multiLevelType w:val="hybridMultilevel"/>
     <w:tmpl w:val="89701136"/>
@@ -11151,7 +12117,7 @@
       </w:rPr>
     </w:lvl>
   </w:abstractNum>
-  <w:abstractNum w:abstractNumId="14" w15:restartNumberingAfterBreak="0">
+  <w:abstractNum w:abstractNumId="16" w15:restartNumberingAfterBreak="0">
     <w:nsid w:val="49404EE5"/>
     <w:multiLevelType w:val="hybridMultilevel"/>
     <w:tmpl w:val="BF546B40"/>
@@ -11264,7 +12230,7 @@
       </w:rPr>
     </w:lvl>
   </w:abstractNum>
-  <w:abstractNum w:abstractNumId="15" w15:restartNumberingAfterBreak="0">
+  <w:abstractNum w:abstractNumId="17" w15:restartNumberingAfterBreak="0">
     <w:nsid w:val="49917626"/>
     <w:multiLevelType w:val="hybridMultilevel"/>
     <w:tmpl w:val="C8480BDC"/>
@@ -11377,7 +12343,7 @@
       </w:rPr>
     </w:lvl>
   </w:abstractNum>
-  <w:abstractNum w:abstractNumId="16" w15:restartNumberingAfterBreak="0">
+  <w:abstractNum w:abstractNumId="18" w15:restartNumberingAfterBreak="0">
     <w:nsid w:val="4AB70E99"/>
     <w:multiLevelType w:val="hybridMultilevel"/>
     <w:tmpl w:val="72208E90"/>
@@ -11490,7 +12456,7 @@
       </w:rPr>
     </w:lvl>
   </w:abstractNum>
-  <w:abstractNum w:abstractNumId="17" w15:restartNumberingAfterBreak="0">
+  <w:abstractNum w:abstractNumId="19" w15:restartNumberingAfterBreak="0">
     <w:nsid w:val="4B123F16"/>
     <w:multiLevelType w:val="hybridMultilevel"/>
     <w:tmpl w:val="F7DA0030"/>
@@ -11603,7 +12569,120 @@
       </w:rPr>
     </w:lvl>
   </w:abstractNum>
-  <w:abstractNum w:abstractNumId="18" w15:restartNumberingAfterBreak="0">
+  <w:abstractNum w:abstractNumId="20" w15:restartNumberingAfterBreak="0">
+    <w:nsid w:val="53DE351F"/>
+    <w:multiLevelType w:val="hybridMultilevel"/>
+    <w:tmpl w:val="68CCF6B4"/>
+    <w:lvl w:ilvl="0" w:tplc="04090001">
+      <w:start w:val="1"/>
+      <w:numFmt w:val="bullet"/>
+      <w:lvlText w:val=""/>
+      <w:lvlJc w:val="left"/>
+      <w:pPr>
+        <w:ind w:left="720" w:hanging="360"/>
+      </w:pPr>
+      <w:rPr>
+        <w:rFonts w:ascii="Symbol" w:hAnsi="Symbol" w:hint="default"/>
+      </w:rPr>
+    </w:lvl>
+    <w:lvl w:ilvl="1" w:tplc="04090003" w:tentative="1">
+      <w:start w:val="1"/>
+      <w:numFmt w:val="bullet"/>
+      <w:lvlText w:val="o"/>
+      <w:lvlJc w:val="left"/>
+      <w:pPr>
+        <w:ind w:left="1440" w:hanging="360"/>
+      </w:pPr>
+      <w:rPr>
+        <w:rFonts w:ascii="Courier New" w:hAnsi="Courier New" w:cs="Courier New" w:hint="default"/>
+      </w:rPr>
+    </w:lvl>
+    <w:lvl w:ilvl="2" w:tplc="04090005" w:tentative="1">
+      <w:start w:val="1"/>
+      <w:numFmt w:val="bullet"/>
+      <w:lvlText w:val=""/>
+      <w:lvlJc w:val="left"/>
+      <w:pPr>
+        <w:ind w:left="2160" w:hanging="360"/>
+      </w:pPr>
+      <w:rPr>
+        <w:rFonts w:ascii="Wingdings" w:hAnsi="Wingdings" w:hint="default"/>
+      </w:rPr>
+    </w:lvl>
+    <w:lvl w:ilvl="3" w:tplc="04090001" w:tentative="1">
+      <w:start w:val="1"/>
+      <w:numFmt w:val="bullet"/>
+      <w:lvlText w:val=""/>
+      <w:lvlJc w:val="left"/>
+      <w:pPr>
+        <w:ind w:left="2880" w:hanging="360"/>
+      </w:pPr>
+      <w:rPr>
+        <w:rFonts w:ascii="Symbol" w:hAnsi="Symbol" w:hint="default"/>
+      </w:rPr>
+    </w:lvl>
+    <w:lvl w:ilvl="4" w:tplc="04090003" w:tentative="1">
+      <w:start w:val="1"/>
+      <w:numFmt w:val="bullet"/>
+      <w:lvlText w:val="o"/>
+      <w:lvlJc w:val="left"/>
+      <w:pPr>
+        <w:ind w:left="3600" w:hanging="360"/>
+      </w:pPr>
+      <w:rPr>
+        <w:rFonts w:ascii="Courier New" w:hAnsi="Courier New" w:cs="Courier New" w:hint="default"/>
+      </w:rPr>
+    </w:lvl>
+    <w:lvl w:ilvl="5" w:tplc="04090005" w:tentative="1">
+      <w:start w:val="1"/>
+      <w:numFmt w:val="bullet"/>
+      <w:lvlText w:val=""/>
+      <w:lvlJc w:val="left"/>
+      <w:pPr>
+        <w:ind w:left="4320" w:hanging="360"/>
+      </w:pPr>
+      <w:rPr>
+        <w:rFonts w:ascii="Wingdings" w:hAnsi="Wingdings" w:hint="default"/>
+      </w:rPr>
+    </w:lvl>
+    <w:lvl w:ilvl="6" w:tplc="04090001" w:tentative="1">
+      <w:start w:val="1"/>
+      <w:numFmt w:val="bullet"/>
+      <w:lvlText w:val=""/>
+      <w:lvlJc w:val="left"/>
+      <w:pPr>
+        <w:ind w:left="5040" w:hanging="360"/>
+      </w:pPr>
+      <w:rPr>
+        <w:rFonts w:ascii="Symbol" w:hAnsi="Symbol" w:hint="default"/>
+      </w:rPr>
+    </w:lvl>
+    <w:lvl w:ilvl="7" w:tplc="04090003" w:tentative="1">
+      <w:start w:val="1"/>
+      <w:numFmt w:val="bullet"/>
+      <w:lvlText w:val="o"/>
+      <w:lvlJc w:val="left"/>
+      <w:pPr>
+        <w:ind w:left="5760" w:hanging="360"/>
+      </w:pPr>
+      <w:rPr>
+        <w:rFonts w:ascii="Courier New" w:hAnsi="Courier New" w:cs="Courier New" w:hint="default"/>
+      </w:rPr>
+    </w:lvl>
+    <w:lvl w:ilvl="8" w:tplc="04090005" w:tentative="1">
+      <w:start w:val="1"/>
+      <w:numFmt w:val="bullet"/>
+      <w:lvlText w:val=""/>
+      <w:lvlJc w:val="left"/>
+      <w:pPr>
+        <w:ind w:left="6480" w:hanging="360"/>
+      </w:pPr>
+      <w:rPr>
+        <w:rFonts w:ascii="Wingdings" w:hAnsi="Wingdings" w:hint="default"/>
+      </w:rPr>
+    </w:lvl>
+  </w:abstractNum>
+  <w:abstractNum w:abstractNumId="21" w15:restartNumberingAfterBreak="0">
     <w:nsid w:val="54DA66C2"/>
     <w:multiLevelType w:val="hybridMultilevel"/>
     <w:tmpl w:val="F70AFC44"/>
@@ -11716,7 +12795,7 @@
       </w:rPr>
     </w:lvl>
   </w:abstractNum>
-  <w:abstractNum w:abstractNumId="19" w15:restartNumberingAfterBreak="0">
+  <w:abstractNum w:abstractNumId="22" w15:restartNumberingAfterBreak="0">
     <w:nsid w:val="5B337CBE"/>
     <w:multiLevelType w:val="hybridMultilevel"/>
     <w:tmpl w:val="9EB61874"/>
@@ -11829,7 +12908,7 @@
       </w:rPr>
     </w:lvl>
   </w:abstractNum>
-  <w:abstractNum w:abstractNumId="20" w15:restartNumberingAfterBreak="0">
+  <w:abstractNum w:abstractNumId="23" w15:restartNumberingAfterBreak="0">
     <w:nsid w:val="60E924C6"/>
     <w:multiLevelType w:val="hybridMultilevel"/>
     <w:tmpl w:val="1124D6B2"/>
@@ -11942,7 +13021,7 @@
       </w:rPr>
     </w:lvl>
   </w:abstractNum>
-  <w:abstractNum w:abstractNumId="21" w15:restartNumberingAfterBreak="0">
+  <w:abstractNum w:abstractNumId="24" w15:restartNumberingAfterBreak="0">
     <w:nsid w:val="66FD3685"/>
     <w:multiLevelType w:val="hybridMultilevel"/>
     <w:tmpl w:val="B58C6066"/>
@@ -12055,7 +13134,7 @@
       </w:rPr>
     </w:lvl>
   </w:abstractNum>
-  <w:abstractNum w:abstractNumId="22" w15:restartNumberingAfterBreak="0">
+  <w:abstractNum w:abstractNumId="25" w15:restartNumberingAfterBreak="0">
     <w:nsid w:val="699E1846"/>
     <w:multiLevelType w:val="hybridMultilevel"/>
     <w:tmpl w:val="E098CE10"/>
@@ -12168,7 +13247,7 @@
       </w:rPr>
     </w:lvl>
   </w:abstractNum>
-  <w:abstractNum w:abstractNumId="23" w15:restartNumberingAfterBreak="0">
+  <w:abstractNum w:abstractNumId="26" w15:restartNumberingAfterBreak="0">
     <w:nsid w:val="72B02668"/>
     <w:multiLevelType w:val="hybridMultilevel"/>
     <w:tmpl w:val="2AE64432"/>
@@ -12281,7 +13360,7 @@
       </w:rPr>
     </w:lvl>
   </w:abstractNum>
-  <w:abstractNum w:abstractNumId="24" w15:restartNumberingAfterBreak="0">
+  <w:abstractNum w:abstractNumId="27" w15:restartNumberingAfterBreak="0">
     <w:nsid w:val="7AB67C8E"/>
     <w:multiLevelType w:val="hybridMultilevel"/>
     <w:tmpl w:val="2E2E0240"/>
@@ -12394,7 +13473,7 @@
       </w:rPr>
     </w:lvl>
   </w:abstractNum>
-  <w:abstractNum w:abstractNumId="25" w15:restartNumberingAfterBreak="0">
+  <w:abstractNum w:abstractNumId="28" w15:restartNumberingAfterBreak="0">
     <w:nsid w:val="7B2A3EA0"/>
     <w:multiLevelType w:val="hybridMultilevel"/>
     <w:tmpl w:val="899CA97C"/>
@@ -12508,82 +13587,91 @@
     </w:lvl>
   </w:abstractNum>
   <w:num w:numId="1">
-    <w:abstractNumId w:val="15"/>
+    <w:abstractNumId w:val="17"/>
   </w:num>
   <w:num w:numId="2">
-    <w:abstractNumId w:val="20"/>
+    <w:abstractNumId w:val="23"/>
   </w:num>
   <w:num w:numId="3">
-    <w:abstractNumId w:val="18"/>
+    <w:abstractNumId w:val="21"/>
   </w:num>
   <w:num w:numId="4">
     <w:abstractNumId w:val="1"/>
   </w:num>
   <w:num w:numId="5">
-    <w:abstractNumId w:val="7"/>
+    <w:abstractNumId w:val="9"/>
   </w:num>
   <w:num w:numId="6">
-    <w:abstractNumId w:val="8"/>
+    <w:abstractNumId w:val="10"/>
   </w:num>
   <w:num w:numId="7">
-    <w:abstractNumId w:val="9"/>
+    <w:abstractNumId w:val="11"/>
   </w:num>
   <w:num w:numId="8">
-    <w:abstractNumId w:val="5"/>
+    <w:abstractNumId w:val="6"/>
   </w:num>
   <w:num w:numId="9">
-    <w:abstractNumId w:val="24"/>
+    <w:abstractNumId w:val="27"/>
   </w:num>
   <w:num w:numId="10">
-    <w:abstractNumId w:val="25"/>
+    <w:abstractNumId w:val="28"/>
   </w:num>
   <w:num w:numId="11">
-    <w:abstractNumId w:val="14"/>
+    <w:abstractNumId w:val="16"/>
   </w:num>
   <w:num w:numId="12">
-    <w:abstractNumId w:val="16"/>
+    <w:abstractNumId w:val="18"/>
   </w:num>
   <w:num w:numId="13">
     <w:abstractNumId w:val="0"/>
   </w:num>
   <w:num w:numId="14">
-    <w:abstractNumId w:val="10"/>
+    <w:abstractNumId w:val="12"/>
   </w:num>
   <w:num w:numId="15">
-    <w:abstractNumId w:val="11"/>
+    <w:abstractNumId w:val="13"/>
   </w:num>
   <w:num w:numId="16">
-    <w:abstractNumId w:val="19"/>
+    <w:abstractNumId w:val="22"/>
   </w:num>
   <w:num w:numId="17">
-    <w:abstractNumId w:val="6"/>
+    <w:abstractNumId w:val="7"/>
   </w:num>
   <w:num w:numId="18">
-    <w:abstractNumId w:val="22"/>
+    <w:abstractNumId w:val="25"/>
   </w:num>
   <w:num w:numId="19">
-    <w:abstractNumId w:val="4"/>
+    <w:abstractNumId w:val="5"/>
   </w:num>
   <w:num w:numId="20">
     <w:abstractNumId w:val="2"/>
   </w:num>
   <w:num w:numId="21">
-    <w:abstractNumId w:val="17"/>
+    <w:abstractNumId w:val="19"/>
   </w:num>
   <w:num w:numId="22">
-    <w:abstractNumId w:val="23"/>
+    <w:abstractNumId w:val="26"/>
   </w:num>
   <w:num w:numId="23">
     <w:abstractNumId w:val="3"/>
   </w:num>
   <w:num w:numId="24">
-    <w:abstractNumId w:val="13"/>
+    <w:abstractNumId w:val="15"/>
   </w:num>
   <w:num w:numId="25">
-    <w:abstractNumId w:val="21"/>
+    <w:abstractNumId w:val="24"/>
   </w:num>
   <w:num w:numId="26">
-    <w:abstractNumId w:val="12"/>
+    <w:abstractNumId w:val="14"/>
+  </w:num>
+  <w:num w:numId="27">
+    <w:abstractNumId w:val="20"/>
+  </w:num>
+  <w:num w:numId="28">
+    <w:abstractNumId w:val="8"/>
+  </w:num>
+  <w:num w:numId="29">
+    <w:abstractNumId w:val="4"/>
   </w:num>
 </w:numbering>
 </file>

</xml_diff>